<commit_message>
finished question number two
</commit_message>
<xml_diff>
--- a/Is JavaScript Interpreted.docx
+++ b/Is JavaScript Interpreted.docx
@@ -270,31 +270,7 @@
         <w:rPr>
           <w:rFonts w:cstheme="minorHAnsi"/>
         </w:rPr>
-        <w:t xml:space="preserve">what do "parsed" languages have in common with "compiled" languages? First, all compiled languages are parsed. </w:t>
-      </w:r>
-      <w:r>
-        <w:rPr>
-          <w:rFonts w:cstheme="minorHAnsi"/>
-        </w:rPr>
-        <w:t>So,</w:t>
-      </w:r>
-      <w:r>
-        <w:rPr>
-          <w:rFonts w:cstheme="minorHAnsi"/>
-        </w:rPr>
-        <w:t xml:space="preserve"> a parsed language is quite a </w:t>
-      </w:r>
-      <w:r>
-        <w:rPr>
-          <w:rFonts w:cstheme="minorHAnsi"/>
-        </w:rPr>
-        <w:t>way</w:t>
-      </w:r>
-      <w:r>
-        <w:rPr>
-          <w:rFonts w:cstheme="minorHAnsi"/>
-        </w:rPr>
-        <w:t xml:space="preserve"> down the road toward being compiled already. In classic compilation theory, the last remaining step after parsing is code generation: producing an executable form</w:t>
+        <w:t>what do "parsed" languages have in common with "compiled" languages? First, all compiled languages are parsed. So, a parsed language is quite a way down the road toward being compiled already. In classic compilation theory, the last remaining step after parsing is code generation: producing an executable form</w:t>
       </w:r>
       <w:r>
         <w:rPr>
@@ -477,9 +453,137 @@
       <w:pPr>
         <w:jc w:val="both"/>
         <w:rPr>
-          <w:rFonts w:cstheme="minorHAnsi"/>
-        </w:rPr>
-      </w:pPr>
+          <w:rFonts w:ascii="Arial" w:hAnsi="Arial" w:cs="Arial"/>
+          <w:color w:val="695D46"/>
+          <w:sz w:val="38"/>
+          <w:szCs w:val="38"/>
+        </w:rPr>
+      </w:pPr>
+      <w:r>
+        <w:rPr>
+          <w:rFonts w:ascii="Arial" w:hAnsi="Arial" w:cs="Arial"/>
+          <w:color w:val="695D46"/>
+          <w:sz w:val="38"/>
+          <w:szCs w:val="38"/>
+        </w:rPr>
+        <w:t>The history of “typeof null”</w:t>
+      </w:r>
+    </w:p>
+    <w:p>
+      <w:pPr>
+        <w:jc w:val="both"/>
+        <w:rPr>
+          <w:rFonts w:cstheme="minorHAnsi"/>
+        </w:rPr>
+      </w:pPr>
+    </w:p>
+    <w:p>
+      <w:pPr>
+        <w:jc w:val="both"/>
+        <w:rPr>
+          <w:rFonts w:cstheme="minorHAnsi"/>
+        </w:rPr>
+      </w:pPr>
+      <w:r>
+        <w:rPr>
+          <w:rFonts w:cstheme="minorHAnsi"/>
+        </w:rPr>
+        <w:t>The null value is technically a primitive. This would typically mean that the type of null should also be "null". However, this is not the case because of a peculiarity with the way JavaScript was first defined.</w:t>
+      </w:r>
+    </w:p>
+    <w:p>
+      <w:pPr>
+        <w:jc w:val="both"/>
+        <w:rPr>
+          <w:rFonts w:cstheme="minorHAnsi"/>
+        </w:rPr>
+      </w:pPr>
+      <w:r>
+        <w:rPr>
+          <w:rFonts w:cstheme="minorHAnsi"/>
+        </w:rPr>
+        <w:t xml:space="preserve">In the first implementation of JavaScript, values were represented in two parts - a type tag and the actual value. There were 5 type tags that could be used, and the tag for referencing an object was 0. The null value, however, was represented as the NULL pointer, which was 0x00 for most platforms. As a result of this similarity, null has the </w:t>
+      </w:r>
+      <w:r>
+        <w:rPr>
+          <w:rFonts w:cstheme="minorHAnsi"/>
+        </w:rPr>
+        <w:t>0-type</w:t>
+      </w:r>
+      <w:r>
+        <w:rPr>
+          <w:rFonts w:cstheme="minorHAnsi"/>
+        </w:rPr>
+        <w:t xml:space="preserve"> tag, which corresponds to an object.</w:t>
+      </w:r>
+      <w:r>
+        <w:rPr>
+          <w:rFonts w:cstheme="minorHAnsi"/>
+        </w:rPr>
+        <w:t xml:space="preserve"> I</w:t>
+      </w:r>
+      <w:r>
+        <w:rPr>
+          <w:rFonts w:cstheme="minorHAnsi"/>
+        </w:rPr>
+        <w:t xml:space="preserve">t examined its type tag and the type tag said </w:t>
+      </w:r>
+      <w:r>
+        <w:rPr>
+          <w:rFonts w:cstheme="minorHAnsi"/>
+        </w:rPr>
+        <w:t>“</w:t>
+      </w:r>
+      <w:r>
+        <w:rPr>
+          <w:rFonts w:cstheme="minorHAnsi"/>
+        </w:rPr>
+        <w:t>object</w:t>
+      </w:r>
+      <w:r>
+        <w:rPr>
+          <w:rFonts w:cstheme="minorHAnsi"/>
+        </w:rPr>
+        <w:t>”</w:t>
+      </w:r>
+      <w:r>
+        <w:rPr>
+          <w:rFonts w:cstheme="minorHAnsi"/>
+        </w:rPr>
+        <w:t>.</w:t>
+      </w:r>
+    </w:p>
+    <w:p>
+      <w:pPr>
+        <w:rPr>
+          <w:rFonts w:cstheme="minorHAnsi"/>
+        </w:rPr>
+      </w:pPr>
+      <w:r>
+        <w:rPr>
+          <w:rFonts w:cstheme="minorHAnsi"/>
+        </w:rPr>
+        <w:t xml:space="preserve">It is considered </w:t>
+      </w:r>
+      <w:r>
+        <w:rPr>
+          <w:rFonts w:cstheme="minorHAnsi"/>
+        </w:rPr>
+        <w:t>a bug in JavaScript that typeof null is an object. It should be null.</w:t>
+      </w:r>
+    </w:p>
+    <w:p>
+      <w:pPr>
+        <w:rPr>
+          <w:rFonts w:cstheme="minorHAnsi"/>
+        </w:rPr>
+      </w:pPr>
+      <w:r>
+        <w:rPr>
+          <w:rFonts w:cstheme="minorHAnsi"/>
+        </w:rPr>
+        <w:t>A fix was proposed for ECMAScript, but was rejected. It would have resulted in typeof null === 'null'.</w:t>
+      </w:r>
     </w:p>
     <w:p>
       <w:pPr>

</xml_diff>

<commit_message>
finished question number three
</commit_message>
<xml_diff>
--- a/Is JavaScript Interpreted.docx
+++ b/Is JavaScript Interpreted.docx
@@ -584,6 +584,390 @@
         </w:rPr>
         <w:t>A fix was proposed for ECMAScript, but was rejected. It would have resulted in typeof null === 'null'.</w:t>
       </w:r>
+    </w:p>
+    <w:p>
+      <w:pPr>
+        <w:jc w:val="both"/>
+        <w:rPr>
+          <w:rFonts w:cstheme="minorHAnsi"/>
+        </w:rPr>
+      </w:pPr>
+    </w:p>
+    <w:p>
+      <w:pPr>
+        <w:jc w:val="both"/>
+        <w:rPr>
+          <w:rFonts w:ascii="Arial" w:hAnsi="Arial" w:cs="Arial"/>
+          <w:color w:val="695D46"/>
+          <w:sz w:val="38"/>
+          <w:szCs w:val="38"/>
+        </w:rPr>
+      </w:pPr>
+      <w:r>
+        <w:rPr>
+          <w:rFonts w:ascii="Arial" w:hAnsi="Arial" w:cs="Arial"/>
+          <w:color w:val="695D46"/>
+          <w:sz w:val="38"/>
+          <w:szCs w:val="38"/>
+        </w:rPr>
+        <w:t>Explain in detail why hoisting is different with let and const?</w:t>
+      </w:r>
+    </w:p>
+    <w:p>
+      <w:pPr>
+        <w:jc w:val="both"/>
+        <w:rPr>
+          <w:rFonts w:cstheme="minorHAnsi"/>
+        </w:rPr>
+      </w:pPr>
+      <w:r>
+        <w:rPr>
+          <w:rFonts w:cstheme="minorHAnsi"/>
+        </w:rPr>
+        <w:t>All written JavaScript</w:t>
+      </w:r>
+      <w:r>
+        <w:rPr>
+          <w:rFonts w:cstheme="minorHAnsi"/>
+        </w:rPr>
+        <w:t xml:space="preserve"> code</w:t>
+      </w:r>
+      <w:r>
+        <w:rPr>
+          <w:rFonts w:cstheme="minorHAnsi"/>
+        </w:rPr>
+        <w:t xml:space="preserve"> is interpreted within the Execution Context that it is written in. When you open up your text editor and create a new JavaScript file, you create what is called a Global Execution Context.</w:t>
+      </w:r>
+    </w:p>
+    <w:p>
+      <w:pPr>
+        <w:jc w:val="both"/>
+        <w:rPr>
+          <w:rFonts w:cstheme="minorHAnsi"/>
+        </w:rPr>
+      </w:pPr>
+      <w:r>
+        <w:rPr>
+          <w:rFonts w:cstheme="minorHAnsi"/>
+        </w:rPr>
+        <w:t>The JavaScript engine interprets the JavaScript written within this Global Execution Context in two separate phases; compilation and execution.</w:t>
+      </w:r>
+    </w:p>
+    <w:p>
+      <w:pPr>
+        <w:jc w:val="both"/>
+        <w:rPr>
+          <w:rFonts w:cstheme="minorHAnsi"/>
+        </w:rPr>
+      </w:pPr>
+      <w:r>
+        <w:rPr>
+          <w:rFonts w:cstheme="minorHAnsi"/>
+        </w:rPr>
+        <w:t>Compilation</w:t>
+      </w:r>
+    </w:p>
+    <w:p>
+      <w:pPr>
+        <w:jc w:val="both"/>
+        <w:rPr>
+          <w:rFonts w:cstheme="minorHAnsi"/>
+        </w:rPr>
+      </w:pPr>
+      <w:r>
+        <w:rPr>
+          <w:rFonts w:cstheme="minorHAnsi"/>
+        </w:rPr>
+        <w:t xml:space="preserve">During the compilation phase, JavaScript parses the written code on the lookout for all function or variable declarations. </w:t>
+      </w:r>
+    </w:p>
+    <w:p>
+      <w:pPr>
+        <w:jc w:val="both"/>
+        <w:rPr>
+          <w:rFonts w:cstheme="minorHAnsi"/>
+        </w:rPr>
+      </w:pPr>
+      <w:r>
+        <w:rPr>
+          <w:rFonts w:cstheme="minorHAnsi"/>
+        </w:rPr>
+        <w:lastRenderedPageBreak/>
+        <w:t>When compiling these keywords, JavaScript creates a unique space in memory for each declared variable it comes across. This process of giving</w:t>
+      </w:r>
+      <w:r>
+        <w:rPr>
+          <w:rFonts w:cstheme="minorHAnsi"/>
+        </w:rPr>
+        <w:t xml:space="preserve"> a </w:t>
+      </w:r>
+      <w:r>
+        <w:rPr>
+          <w:rFonts w:cstheme="minorHAnsi"/>
+        </w:rPr>
+        <w:t>variable a space in memory is called hoisting.</w:t>
+      </w:r>
+    </w:p>
+    <w:p>
+      <w:pPr>
+        <w:jc w:val="both"/>
+        <w:rPr>
+          <w:rFonts w:cstheme="minorHAnsi"/>
+        </w:rPr>
+      </w:pPr>
+      <w:r>
+        <w:rPr>
+          <w:rFonts w:cstheme="minorHAnsi"/>
+        </w:rPr>
+        <w:t>Typically, hoisting is described as the moving of variable and function declarations to the top of their (global or function) scope.</w:t>
+      </w:r>
+    </w:p>
+    <w:p>
+      <w:pPr>
+        <w:jc w:val="both"/>
+        <w:rPr>
+          <w:rFonts w:cstheme="minorHAnsi"/>
+        </w:rPr>
+      </w:pPr>
+      <w:r>
+        <w:rPr>
+          <w:rFonts w:cstheme="minorHAnsi"/>
+        </w:rPr>
+        <w:t>However, the variables do not move at all.</w:t>
+      </w:r>
+    </w:p>
+    <w:p>
+      <w:pPr>
+        <w:jc w:val="both"/>
+        <w:rPr>
+          <w:rFonts w:cstheme="minorHAnsi"/>
+        </w:rPr>
+      </w:pPr>
+      <w:r>
+        <w:rPr>
+          <w:rFonts w:cstheme="minorHAnsi"/>
+        </w:rPr>
+        <w:t>What actually happens is that during the compilation phase declared variables and functions are stored in memory before the rest of your code is read.</w:t>
+      </w:r>
+    </w:p>
+    <w:p>
+      <w:pPr>
+        <w:jc w:val="both"/>
+        <w:rPr>
+          <w:rFonts w:cstheme="minorHAnsi"/>
+        </w:rPr>
+      </w:pPr>
+      <w:r>
+        <w:rPr>
+          <w:rFonts w:cstheme="minorHAnsi"/>
+        </w:rPr>
+        <w:t>Execution</w:t>
+      </w:r>
+    </w:p>
+    <w:p>
+      <w:pPr>
+        <w:jc w:val="both"/>
+        <w:rPr>
+          <w:rFonts w:cstheme="minorHAnsi"/>
+        </w:rPr>
+      </w:pPr>
+      <w:r>
+        <w:rPr>
+          <w:rFonts w:cstheme="minorHAnsi"/>
+        </w:rPr>
+        <w:t>After all the declared variables have been hoisted, t</w:t>
+      </w:r>
+      <w:r>
+        <w:rPr>
+          <w:rFonts w:cstheme="minorHAnsi"/>
+        </w:rPr>
+        <w:t>he</w:t>
+      </w:r>
+      <w:r>
+        <w:rPr>
+          <w:rFonts w:cstheme="minorHAnsi"/>
+        </w:rPr>
+        <w:t xml:space="preserve"> interpreter </w:t>
+      </w:r>
+      <w:r>
+        <w:rPr>
+          <w:rFonts w:cstheme="minorHAnsi"/>
+        </w:rPr>
+        <w:t xml:space="preserve">starts </w:t>
+      </w:r>
+      <w:r>
+        <w:rPr>
+          <w:rFonts w:cstheme="minorHAnsi"/>
+        </w:rPr>
+        <w:t>assigning variables values and processing functions.</w:t>
+      </w:r>
+    </w:p>
+    <w:p>
+      <w:pPr>
+        <w:jc w:val="both"/>
+        <w:rPr>
+          <w:rFonts w:cstheme="minorHAnsi"/>
+        </w:rPr>
+      </w:pPr>
+    </w:p>
+    <w:p>
+      <w:pPr>
+        <w:jc w:val="both"/>
+        <w:rPr>
+          <w:rFonts w:cstheme="minorHAnsi"/>
+        </w:rPr>
+      </w:pPr>
+      <w:r>
+        <w:rPr>
+          <w:rFonts w:cstheme="minorHAnsi"/>
+        </w:rPr>
+        <w:t xml:space="preserve">When variables </w:t>
+      </w:r>
+      <w:r>
+        <w:rPr>
+          <w:rFonts w:cstheme="minorHAnsi"/>
+        </w:rPr>
+        <w:t xml:space="preserve">are in the hoisting process, </w:t>
+      </w:r>
+      <w:r>
+        <w:rPr>
+          <w:rFonts w:cstheme="minorHAnsi"/>
+          <w:color w:val="292929"/>
+          <w:spacing w:val="-1"/>
+          <w:shd w:val="clear" w:color="auto" w:fill="FFFFFF"/>
+        </w:rPr>
+        <w:t>they differ in their initialization.</w:t>
+      </w:r>
+    </w:p>
+    <w:p>
+      <w:pPr>
+        <w:jc w:val="both"/>
+        <w:rPr>
+          <w:rFonts w:cstheme="minorHAnsi"/>
+        </w:rPr>
+      </w:pPr>
+      <w:r>
+        <w:rPr>
+          <w:rFonts w:cstheme="minorHAnsi"/>
+        </w:rPr>
+        <w:t xml:space="preserve">During the compilation phase, JavaScript variables declared with var and function are hoisted and automatically initialized to undefined. </w:t>
+      </w:r>
+    </w:p>
+    <w:p>
+      <w:pPr>
+        <w:jc w:val="both"/>
+        <w:rPr>
+          <w:rFonts w:cstheme="minorHAnsi"/>
+        </w:rPr>
+      </w:pPr>
+      <w:r>
+        <w:rPr>
+          <w:rFonts w:cstheme="minorHAnsi"/>
+        </w:rPr>
+        <w:t>Contrastingly, variables declared with let, const, and class are hoisted but remain uninitialized:</w:t>
+      </w:r>
+    </w:p>
+    <w:p>
+      <w:pPr>
+        <w:jc w:val="both"/>
+        <w:rPr>
+          <w:rFonts w:cstheme="minorHAnsi"/>
+        </w:rPr>
+      </w:pPr>
+      <w:r>
+        <w:rPr>
+          <w:rFonts w:cstheme="minorHAnsi"/>
+        </w:rPr>
+        <w:t xml:space="preserve">These variable declarations </w:t>
+      </w:r>
+      <w:r>
+        <w:rPr>
+          <w:rFonts w:cstheme="minorHAnsi"/>
+        </w:rPr>
+        <w:t>are only initialized when their assignment (also known as lexical binding) is evaluated during runtime</w:t>
+      </w:r>
+      <w:r>
+        <w:rPr>
+          <w:rFonts w:cstheme="minorHAnsi"/>
+        </w:rPr>
+        <w:t xml:space="preserve">. </w:t>
+      </w:r>
+      <w:r>
+        <w:rPr>
+          <w:rFonts w:cstheme="minorHAnsi"/>
+        </w:rPr>
+        <w:t xml:space="preserve">If you try to access these variables </w:t>
+      </w:r>
+      <w:r>
+        <w:rPr>
+          <w:rFonts w:cstheme="minorHAnsi"/>
+        </w:rPr>
+        <w:t>before they are initialized</w:t>
+      </w:r>
+      <w:r>
+        <w:rPr>
+          <w:rFonts w:cstheme="minorHAnsi"/>
+        </w:rPr>
+        <w:t xml:space="preserve">, you will get </w:t>
+      </w:r>
+      <w:r>
+        <w:rPr>
+          <w:rFonts w:cstheme="minorHAnsi"/>
+        </w:rPr>
+        <w:t>a</w:t>
+      </w:r>
+      <w:r>
+        <w:rPr>
+          <w:rFonts w:cstheme="minorHAnsi"/>
+        </w:rPr>
+        <w:t xml:space="preserve"> reference error</w:t>
+      </w:r>
+      <w:r>
+        <w:rPr>
+          <w:rFonts w:cstheme="minorHAnsi"/>
+        </w:rPr>
+        <w:t xml:space="preserve"> because</w:t>
+      </w:r>
+      <w:r>
+        <w:rPr>
+          <w:rFonts w:cstheme="minorHAnsi"/>
+        </w:rPr>
+        <w:t xml:space="preserve"> the variable has not been initialized, it has not been assigned a value, and thus the reference error is returned stating that </w:t>
+      </w:r>
+      <w:r>
+        <w:rPr>
+          <w:rFonts w:cstheme="minorHAnsi"/>
+        </w:rPr>
+        <w:t>it</w:t>
+      </w:r>
+      <w:r>
+        <w:rPr>
+          <w:rFonts w:cstheme="minorHAnsi"/>
+        </w:rPr>
+        <w:t xml:space="preserve"> is not defined.</w:t>
+      </w:r>
+    </w:p>
+    <w:p>
+      <w:pPr>
+        <w:jc w:val="both"/>
+        <w:rPr>
+          <w:rFonts w:cstheme="minorHAnsi"/>
+        </w:rPr>
+      </w:pPr>
+      <w:r>
+        <w:rPr>
+          <w:rFonts w:cstheme="minorHAnsi"/>
+        </w:rPr>
+        <w:t>It’s not an error to reference let and const variables in code above their declaration as long as that code is not executed before their declaration.</w:t>
+      </w:r>
+    </w:p>
+    <w:p>
+      <w:pPr>
+        <w:jc w:val="both"/>
+        <w:rPr>
+          <w:rFonts w:cstheme="minorHAnsi"/>
+        </w:rPr>
+      </w:pPr>
     </w:p>
     <w:p>
       <w:pPr>

</xml_diff>

<commit_message>
finished question number four
</commit_message>
<xml_diff>
--- a/Is JavaScript Interpreted.docx
+++ b/Is JavaScript Interpreted.docx
@@ -610,7 +610,27 @@
           <w:sz w:val="38"/>
           <w:szCs w:val="38"/>
         </w:rPr>
-        <w:t>Explain in detail why hoisting is different with let and const?</w:t>
+        <w:t xml:space="preserve">Explain in detail why hoisting is different with </w:t>
+      </w:r>
+      <w:proofErr w:type="spellStart"/>
+      <w:r>
+        <w:rPr>
+          <w:rFonts w:ascii="Arial" w:hAnsi="Arial" w:cs="Arial"/>
+          <w:color w:val="695D46"/>
+          <w:sz w:val="38"/>
+          <w:szCs w:val="38"/>
+        </w:rPr>
+        <w:t>let</w:t>
+      </w:r>
+      <w:proofErr w:type="spellEnd"/>
+      <w:r>
+        <w:rPr>
+          <w:rFonts w:ascii="Arial" w:hAnsi="Arial" w:cs="Arial"/>
+          <w:color w:val="695D46"/>
+          <w:sz w:val="38"/>
+          <w:szCs w:val="38"/>
+        </w:rPr>
+        <w:t xml:space="preserve"> and const?</w:t>
       </w:r>
     </w:p>
     <w:p>
@@ -973,9 +993,442 @@
       <w:pPr>
         <w:jc w:val="both"/>
         <w:rPr>
-          <w:rFonts w:cstheme="minorHAnsi"/>
-        </w:rPr>
-      </w:pPr>
+          <w:rFonts w:ascii="Arial" w:hAnsi="Arial" w:cs="Arial"/>
+          <w:color w:val="695D46"/>
+          <w:sz w:val="38"/>
+          <w:szCs w:val="38"/>
+        </w:rPr>
+      </w:pPr>
+      <w:r>
+        <w:rPr>
+          <w:rFonts w:ascii="Arial" w:hAnsi="Arial" w:cs="Arial"/>
+          <w:color w:val="695D46"/>
+          <w:sz w:val="38"/>
+          <w:szCs w:val="38"/>
+        </w:rPr>
+        <w:t>Semicolons in JavaScript: To Use or Not to Use?</w:t>
+      </w:r>
+    </w:p>
+    <w:p>
+      <w:pPr>
+        <w:jc w:val="both"/>
+        <w:rPr>
+          <w:rFonts w:cstheme="minorHAnsi"/>
+        </w:rPr>
+      </w:pPr>
+      <w:r>
+        <w:rPr>
+          <w:rFonts w:cstheme="minorHAnsi"/>
+        </w:rPr>
+        <w:t>The reason semicolons are sometimes optional in JavaScript is because of automatic semicolon insertion, or ASI.</w:t>
+      </w:r>
+    </w:p>
+    <w:p>
+      <w:pPr>
+        <w:jc w:val="both"/>
+        <w:rPr>
+          <w:rFonts w:cstheme="minorHAnsi"/>
+        </w:rPr>
+      </w:pPr>
+      <w:r>
+        <w:rPr>
+          <w:rFonts w:cstheme="minorHAnsi"/>
+        </w:rPr>
+        <w:t xml:space="preserve">The principle of the feature is to provide a little </w:t>
+      </w:r>
+      <w:r>
+        <w:rPr>
+          <w:rFonts w:cstheme="minorHAnsi"/>
+        </w:rPr>
+        <w:t>mercy</w:t>
+      </w:r>
+      <w:r>
+        <w:rPr>
+          <w:rFonts w:cstheme="minorHAnsi"/>
+        </w:rPr>
+        <w:t xml:space="preserve"> when evaluating the syntax of a JavaScript program by conceptually inserting missing semicolons.</w:t>
+      </w:r>
+    </w:p>
+    <w:p>
+      <w:pPr>
+        <w:jc w:val="both"/>
+        <w:rPr>
+          <w:rFonts w:cstheme="minorHAnsi"/>
+        </w:rPr>
+      </w:pPr>
+      <w:r>
+        <w:rPr>
+          <w:rFonts w:cstheme="minorHAnsi"/>
+        </w:rPr>
+        <w:t>A JavaScript program that parses correctly is made up of smaller statements that must match its grammar rules.</w:t>
+      </w:r>
+      <w:r>
+        <w:rPr>
+          <w:rFonts w:cstheme="minorHAnsi"/>
+        </w:rPr>
+        <w:t xml:space="preserve"> E</w:t>
+      </w:r>
+      <w:r>
+        <w:rPr>
+          <w:rFonts w:cstheme="minorHAnsi"/>
+        </w:rPr>
+        <w:t xml:space="preserve">ach statement that makes up a program is separated by semicolons, so that when a sequence of </w:t>
+      </w:r>
+      <w:r>
+        <w:rPr>
+          <w:rFonts w:cstheme="minorHAnsi"/>
+        </w:rPr>
+        <w:t>those statements are</w:t>
+      </w:r>
+      <w:r>
+        <w:rPr>
+          <w:rFonts w:cstheme="minorHAnsi"/>
+        </w:rPr>
+        <w:t xml:space="preserve"> read from left to right, it’s easier to determine the end of a statement and the start of the next by the semicolons.</w:t>
+      </w:r>
+    </w:p>
+    <w:p>
+      <w:pPr>
+        <w:jc w:val="both"/>
+        <w:rPr>
+          <w:rFonts w:cstheme="minorHAnsi"/>
+        </w:rPr>
+      </w:pPr>
+    </w:p>
+    <w:p>
+      <w:pPr>
+        <w:jc w:val="both"/>
+        <w:rPr>
+          <w:rFonts w:cstheme="minorHAnsi"/>
+        </w:rPr>
+      </w:pPr>
+    </w:p>
+    <w:p>
+      <w:pPr>
+        <w:jc w:val="both"/>
+        <w:rPr>
+          <w:rFonts w:cstheme="minorHAnsi"/>
+        </w:rPr>
+      </w:pPr>
+      <w:r>
+        <w:rPr>
+          <w:rFonts w:cstheme="minorHAnsi"/>
+        </w:rPr>
+        <w:lastRenderedPageBreak/>
+        <w:t xml:space="preserve">There are three basic rules </w:t>
+      </w:r>
+      <w:r>
+        <w:rPr>
+          <w:rFonts w:cstheme="minorHAnsi"/>
+        </w:rPr>
+        <w:t>for</w:t>
+      </w:r>
+      <w:r>
+        <w:rPr>
+          <w:rFonts w:cstheme="minorHAnsi"/>
+        </w:rPr>
+        <w:t xml:space="preserve"> semicolon insertion:</w:t>
+      </w:r>
+    </w:p>
+    <w:p>
+      <w:pPr>
+        <w:jc w:val="both"/>
+        <w:rPr>
+          <w:rFonts w:cstheme="minorHAnsi"/>
+        </w:rPr>
+      </w:pPr>
+      <w:r>
+        <w:rPr>
+          <w:rFonts w:cstheme="minorHAnsi"/>
+        </w:rPr>
+        <w:t>Rule #1</w:t>
+      </w:r>
+    </w:p>
+    <w:p>
+      <w:pPr>
+        <w:jc w:val="both"/>
+        <w:rPr>
+          <w:rFonts w:cstheme="minorHAnsi"/>
+        </w:rPr>
+      </w:pPr>
+      <w:r>
+        <w:rPr>
+          <w:rFonts w:cstheme="minorHAnsi"/>
+        </w:rPr>
+        <w:t>A semicolon will be inserted when it comes across a line terminator or a '}' that is not grammatically correct</w:t>
+      </w:r>
+      <w:r>
+        <w:rPr>
+          <w:rFonts w:cstheme="minorHAnsi"/>
+        </w:rPr>
+        <w:t>.</w:t>
+      </w:r>
+    </w:p>
+    <w:p>
+      <w:pPr>
+        <w:jc w:val="both"/>
+        <w:rPr>
+          <w:rFonts w:cstheme="minorHAnsi"/>
+        </w:rPr>
+      </w:pPr>
+      <w:r>
+        <w:rPr>
+          <w:rFonts w:cstheme="minorHAnsi"/>
+        </w:rPr>
+        <w:t>Here’s an example:</w:t>
+      </w:r>
+    </w:p>
+    <w:p>
+      <w:pPr>
+        <w:jc w:val="both"/>
+        <w:rPr>
+          <w:rFonts w:cstheme="minorHAnsi"/>
+        </w:rPr>
+      </w:pPr>
+      <w:r>
+        <w:rPr>
+          <w:rFonts w:cstheme="minorHAnsi"/>
+        </w:rPr>
+        <w:t xml:space="preserve">var a </w:t>
+      </w:r>
+    </w:p>
+    <w:p>
+      <w:pPr>
+        <w:jc w:val="both"/>
+        <w:rPr>
+          <w:rFonts w:cstheme="minorHAnsi"/>
+        </w:rPr>
+      </w:pPr>
+      <w:r>
+        <w:rPr>
+          <w:rFonts w:cstheme="minorHAnsi"/>
+        </w:rPr>
+        <w:t xml:space="preserve">    b = </w:t>
+      </w:r>
+    </w:p>
+    <w:p>
+      <w:pPr>
+        <w:jc w:val="both"/>
+        <w:rPr>
+          <w:rFonts w:cstheme="minorHAnsi"/>
+        </w:rPr>
+      </w:pPr>
+      <w:r>
+        <w:rPr>
+          <w:rFonts w:cstheme="minorHAnsi"/>
+        </w:rPr>
+        <w:t xml:space="preserve">    3;</w:t>
+      </w:r>
+    </w:p>
+    <w:p>
+      <w:pPr>
+        <w:jc w:val="both"/>
+        <w:rPr>
+          <w:rFonts w:cstheme="minorHAnsi"/>
+        </w:rPr>
+      </w:pPr>
+      <w:r>
+        <w:rPr>
+          <w:rFonts w:cstheme="minorHAnsi"/>
+        </w:rPr>
+        <w:t>A</w:t>
+      </w:r>
+      <w:r>
+        <w:rPr>
+          <w:rFonts w:cstheme="minorHAnsi"/>
+        </w:rPr>
+        <w:t xml:space="preserve"> semicolon is inserted at the end of the first line, since the grammar rule didn’t match (i.e. it didn’t expect to encounter b immediately after a)</w:t>
+      </w:r>
+      <w:r>
+        <w:rPr>
+          <w:rFonts w:cstheme="minorHAnsi"/>
+        </w:rPr>
+        <w:t>.</w:t>
+      </w:r>
+    </w:p>
+    <w:p>
+      <w:pPr>
+        <w:jc w:val="both"/>
+        <w:rPr>
+          <w:rFonts w:cstheme="minorHAnsi"/>
+        </w:rPr>
+      </w:pPr>
+      <w:r>
+        <w:rPr>
+          <w:rFonts w:cstheme="minorHAnsi"/>
+        </w:rPr>
+        <w:t>Rule #2</w:t>
+      </w:r>
+    </w:p>
+    <w:p>
+      <w:pPr>
+        <w:jc w:val="both"/>
+        <w:rPr>
+          <w:rFonts w:cstheme="minorHAnsi"/>
+        </w:rPr>
+      </w:pPr>
+      <w:r>
+        <w:rPr>
+          <w:rFonts w:cstheme="minorHAnsi"/>
+        </w:rPr>
+        <w:t>If the program gets to the end of the input and there were no errors, but it's not a complete program, a semicolon will be added to the end. Which basically means a semicolon will be added at the end of the file if it's missing one.</w:t>
+      </w:r>
+    </w:p>
+    <w:p>
+      <w:pPr>
+        <w:jc w:val="both"/>
+        <w:rPr>
+          <w:rFonts w:cstheme="minorHAnsi"/>
+        </w:rPr>
+      </w:pPr>
+      <w:r>
+        <w:rPr>
+          <w:rFonts w:cstheme="minorHAnsi"/>
+        </w:rPr>
+        <w:t>Rule #3</w:t>
+      </w:r>
+    </w:p>
+    <w:p>
+      <w:pPr>
+        <w:jc w:val="both"/>
+        <w:rPr>
+          <w:rFonts w:cstheme="minorHAnsi"/>
+        </w:rPr>
+      </w:pPr>
+      <w:r>
+        <w:rPr>
+          <w:rFonts w:cstheme="minorHAnsi"/>
+        </w:rPr>
+        <w:t>There are certain places in the grammar where, if a line break appears, it terminates the statement unconditionally and it will add a semicolon. One example of this is return statements.</w:t>
+      </w:r>
+    </w:p>
+    <w:p>
+      <w:pPr>
+        <w:jc w:val="both"/>
+        <w:rPr>
+          <w:rFonts w:cstheme="minorHAnsi"/>
+        </w:rPr>
+      </w:pPr>
+      <w:r>
+        <w:rPr>
+          <w:rFonts w:cstheme="minorHAnsi"/>
+        </w:rPr>
+        <w:t>Expressions in a return statement should begin on same line</w:t>
+      </w:r>
+      <w:r>
+        <w:rPr>
+          <w:rFonts w:cstheme="minorHAnsi"/>
+        </w:rPr>
+        <w:t>!</w:t>
+      </w:r>
+    </w:p>
+    <w:p>
+      <w:pPr>
+        <w:jc w:val="both"/>
+        <w:rPr>
+          <w:rFonts w:cstheme="minorHAnsi"/>
+        </w:rPr>
+      </w:pPr>
+      <w:r>
+        <w:rPr>
+          <w:rFonts w:cstheme="minorHAnsi"/>
+        </w:rPr>
+        <w:t>If you put a line break where there shouldn't be one, ASI may jump in and assume a semicolon even if there shouldn't be one.</w:t>
+      </w:r>
+      <w:r>
+        <w:rPr>
+          <w:rFonts w:cstheme="minorHAnsi"/>
+        </w:rPr>
+        <w:t xml:space="preserve"> For this reason and also it is hard to debug without semi-colons </w:t>
+      </w:r>
+      <w:r>
+        <w:rPr>
+          <w:rFonts w:cstheme="minorHAnsi"/>
+        </w:rPr>
+        <w:t xml:space="preserve">it's probably good to </w:t>
+      </w:r>
+      <w:r>
+        <w:rPr>
+          <w:rFonts w:cstheme="minorHAnsi"/>
+        </w:rPr>
+        <w:t xml:space="preserve">use semi-colons or </w:t>
+      </w:r>
+      <w:r>
+        <w:rPr>
+          <w:rFonts w:cstheme="minorHAnsi"/>
+        </w:rPr>
+        <w:t>at least know what ASI is doing.</w:t>
+      </w:r>
+    </w:p>
+    <w:p>
+      <w:pPr>
+        <w:jc w:val="both"/>
+        <w:rPr>
+          <w:rFonts w:cstheme="minorHAnsi"/>
+        </w:rPr>
+      </w:pPr>
+      <w:r>
+        <w:rPr>
+          <w:rFonts w:cstheme="minorHAnsi"/>
+        </w:rPr>
+        <w:t>Here are a few cases where you don't need semicolons:</w:t>
+      </w:r>
+    </w:p>
+    <w:p>
+      <w:pPr>
+        <w:jc w:val="both"/>
+        <w:rPr>
+          <w:rFonts w:cstheme="minorHAnsi"/>
+        </w:rPr>
+      </w:pPr>
+      <w:r>
+        <w:rPr>
+          <w:rFonts w:cstheme="minorHAnsi"/>
+        </w:rPr>
+        <w:t>if (...) {...} else {...}</w:t>
+      </w:r>
+    </w:p>
+    <w:p>
+      <w:pPr>
+        <w:jc w:val="both"/>
+        <w:rPr>
+          <w:rFonts w:cstheme="minorHAnsi"/>
+        </w:rPr>
+      </w:pPr>
+      <w:r>
+        <w:rPr>
+          <w:rFonts w:cstheme="minorHAnsi"/>
+        </w:rPr>
+        <w:t>for (...) {...}</w:t>
+      </w:r>
+    </w:p>
+    <w:p>
+      <w:pPr>
+        <w:jc w:val="both"/>
+        <w:rPr>
+          <w:rFonts w:cstheme="minorHAnsi"/>
+        </w:rPr>
+      </w:pPr>
+      <w:r>
+        <w:rPr>
+          <w:rFonts w:cstheme="minorHAnsi"/>
+        </w:rPr>
+        <w:t>while (...) {...}</w:t>
+      </w:r>
+    </w:p>
+    <w:p>
+      <w:pPr>
+        <w:jc w:val="both"/>
+        <w:rPr>
+          <w:rFonts w:cstheme="minorHAnsi"/>
+        </w:rPr>
+      </w:pPr>
+      <w:r>
+        <w:rPr>
+          <w:rFonts w:cstheme="minorHAnsi"/>
+        </w:rPr>
+        <w:t>Note: You do need one after: do{...} while (...);</w:t>
+      </w:r>
     </w:p>
     <w:sectPr>
       <w:pgSz w:w="12240" w:h="15840"/>

</xml_diff>

<commit_message>
done with question five
</commit_message>
<xml_diff>
--- a/Is JavaScript Interpreted.docx
+++ b/Is JavaScript Interpreted.docx
@@ -555,6 +555,7 @@
     </w:p>
     <w:p>
       <w:pPr>
+        <w:jc w:val="both"/>
         <w:rPr>
           <w:rFonts w:cstheme="minorHAnsi"/>
         </w:rPr>
@@ -574,6 +575,7 @@
     </w:p>
     <w:p>
       <w:pPr>
+        <w:jc w:val="both"/>
         <w:rPr>
           <w:rFonts w:cstheme="minorHAnsi"/>
         </w:rPr>
@@ -610,19 +612,375 @@
           <w:sz w:val="38"/>
           <w:szCs w:val="38"/>
         </w:rPr>
-        <w:t xml:space="preserve">Explain in detail why hoisting is different with </w:t>
-      </w:r>
-      <w:proofErr w:type="spellStart"/>
-      <w:r>
+        <w:t>Explain in detail why hoisting is different with let and const?</w:t>
+      </w:r>
+    </w:p>
+    <w:p>
+      <w:pPr>
+        <w:jc w:val="both"/>
+        <w:rPr>
+          <w:rFonts w:cstheme="minorHAnsi"/>
+        </w:rPr>
+      </w:pPr>
+      <w:r>
+        <w:rPr>
+          <w:rFonts w:cstheme="minorHAnsi"/>
+        </w:rPr>
+        <w:t>All written JavaScript</w:t>
+      </w:r>
+      <w:r>
+        <w:rPr>
+          <w:rFonts w:cstheme="minorHAnsi"/>
+        </w:rPr>
+        <w:t xml:space="preserve"> code</w:t>
+      </w:r>
+      <w:r>
+        <w:rPr>
+          <w:rFonts w:cstheme="minorHAnsi"/>
+        </w:rPr>
+        <w:t xml:space="preserve"> is interpreted within the Execution Context that it is written in. When you open up your text editor and create a new JavaScript file, you create what is called a Global Execution Context.</w:t>
+      </w:r>
+    </w:p>
+    <w:p>
+      <w:pPr>
+        <w:jc w:val="both"/>
+        <w:rPr>
+          <w:rFonts w:cstheme="minorHAnsi"/>
+        </w:rPr>
+      </w:pPr>
+      <w:r>
+        <w:rPr>
+          <w:rFonts w:cstheme="minorHAnsi"/>
+        </w:rPr>
+        <w:t>The JavaScript engine interprets the JavaScript written within this Global Execution Context in two separate phases; compilation and execution.</w:t>
+      </w:r>
+    </w:p>
+    <w:p>
+      <w:pPr>
+        <w:jc w:val="both"/>
+        <w:rPr>
+          <w:rFonts w:cstheme="minorHAnsi"/>
+        </w:rPr>
+      </w:pPr>
+      <w:r>
+        <w:rPr>
+          <w:rFonts w:cstheme="minorHAnsi"/>
+        </w:rPr>
+        <w:t>Compilation</w:t>
+      </w:r>
+    </w:p>
+    <w:p>
+      <w:pPr>
+        <w:jc w:val="both"/>
+        <w:rPr>
+          <w:rFonts w:cstheme="minorHAnsi"/>
+        </w:rPr>
+      </w:pPr>
+      <w:r>
+        <w:rPr>
+          <w:rFonts w:cstheme="minorHAnsi"/>
+        </w:rPr>
+        <w:t xml:space="preserve">During the compilation phase, JavaScript parses the written code on the lookout for all function or variable declarations. </w:t>
+      </w:r>
+    </w:p>
+    <w:p>
+      <w:pPr>
+        <w:jc w:val="both"/>
+        <w:rPr>
+          <w:rFonts w:cstheme="minorHAnsi"/>
+        </w:rPr>
+      </w:pPr>
+      <w:r>
+        <w:rPr>
+          <w:rFonts w:cstheme="minorHAnsi"/>
+        </w:rPr>
+        <w:lastRenderedPageBreak/>
+        <w:t>When compiling these keywords, JavaScript creates a unique space in memory for each declared variable it comes across. This process of giving</w:t>
+      </w:r>
+      <w:r>
+        <w:rPr>
+          <w:rFonts w:cstheme="minorHAnsi"/>
+        </w:rPr>
+        <w:t xml:space="preserve"> a </w:t>
+      </w:r>
+      <w:r>
+        <w:rPr>
+          <w:rFonts w:cstheme="minorHAnsi"/>
+        </w:rPr>
+        <w:t>variable a space in memory is called hoisting.</w:t>
+      </w:r>
+    </w:p>
+    <w:p>
+      <w:pPr>
+        <w:jc w:val="both"/>
+        <w:rPr>
+          <w:rFonts w:cstheme="minorHAnsi"/>
+        </w:rPr>
+      </w:pPr>
+      <w:r>
+        <w:rPr>
+          <w:rFonts w:cstheme="minorHAnsi"/>
+        </w:rPr>
+        <w:t>Typically, hoisting is described as the moving of variable and function declarations to the top of their (global or function) scope.</w:t>
+      </w:r>
+    </w:p>
+    <w:p>
+      <w:pPr>
+        <w:jc w:val="both"/>
+        <w:rPr>
+          <w:rFonts w:cstheme="minorHAnsi"/>
+        </w:rPr>
+      </w:pPr>
+      <w:r>
+        <w:rPr>
+          <w:rFonts w:cstheme="minorHAnsi"/>
+        </w:rPr>
+        <w:t>However, the variables do not move at all.</w:t>
+      </w:r>
+    </w:p>
+    <w:p>
+      <w:pPr>
+        <w:jc w:val="both"/>
+        <w:rPr>
+          <w:rFonts w:cstheme="minorHAnsi"/>
+        </w:rPr>
+      </w:pPr>
+      <w:r>
+        <w:rPr>
+          <w:rFonts w:cstheme="minorHAnsi"/>
+        </w:rPr>
+        <w:t>What actually happens is that during the compilation phase declared variables and functions are stored in memory before the rest of your code is read.</w:t>
+      </w:r>
+    </w:p>
+    <w:p>
+      <w:pPr>
+        <w:jc w:val="both"/>
+        <w:rPr>
+          <w:rFonts w:cstheme="minorHAnsi"/>
+        </w:rPr>
+      </w:pPr>
+      <w:r>
+        <w:rPr>
+          <w:rFonts w:cstheme="minorHAnsi"/>
+        </w:rPr>
+        <w:t>Execution</w:t>
+      </w:r>
+    </w:p>
+    <w:p>
+      <w:pPr>
+        <w:jc w:val="both"/>
+        <w:rPr>
+          <w:rFonts w:cstheme="minorHAnsi"/>
+        </w:rPr>
+      </w:pPr>
+      <w:r>
+        <w:rPr>
+          <w:rFonts w:cstheme="minorHAnsi"/>
+        </w:rPr>
+        <w:t>After all the declared variables have been hoisted, t</w:t>
+      </w:r>
+      <w:r>
+        <w:rPr>
+          <w:rFonts w:cstheme="minorHAnsi"/>
+        </w:rPr>
+        <w:t>he</w:t>
+      </w:r>
+      <w:r>
+        <w:rPr>
+          <w:rFonts w:cstheme="minorHAnsi"/>
+        </w:rPr>
+        <w:t xml:space="preserve"> interpreter </w:t>
+      </w:r>
+      <w:r>
+        <w:rPr>
+          <w:rFonts w:cstheme="minorHAnsi"/>
+        </w:rPr>
+        <w:t xml:space="preserve">starts </w:t>
+      </w:r>
+      <w:r>
+        <w:rPr>
+          <w:rFonts w:cstheme="minorHAnsi"/>
+        </w:rPr>
+        <w:t>assigning variables values and processing functions.</w:t>
+      </w:r>
+    </w:p>
+    <w:p>
+      <w:pPr>
+        <w:jc w:val="both"/>
+        <w:rPr>
+          <w:rFonts w:cstheme="minorHAnsi"/>
+        </w:rPr>
+      </w:pPr>
+    </w:p>
+    <w:p>
+      <w:pPr>
+        <w:jc w:val="both"/>
+        <w:rPr>
+          <w:rFonts w:cstheme="minorHAnsi"/>
+        </w:rPr>
+      </w:pPr>
+      <w:r>
+        <w:rPr>
+          <w:rFonts w:cstheme="minorHAnsi"/>
+        </w:rPr>
+        <w:t xml:space="preserve">When variables </w:t>
+      </w:r>
+      <w:r>
+        <w:rPr>
+          <w:rFonts w:cstheme="minorHAnsi"/>
+        </w:rPr>
+        <w:t xml:space="preserve">are in the hoisting process, </w:t>
+      </w:r>
+      <w:r>
+        <w:rPr>
+          <w:rFonts w:cstheme="minorHAnsi"/>
+          <w:color w:val="292929"/>
+          <w:spacing w:val="-1"/>
+          <w:shd w:val="clear" w:color="auto" w:fill="FFFFFF"/>
+        </w:rPr>
+        <w:t>they differ in their initialization.</w:t>
+      </w:r>
+    </w:p>
+    <w:p>
+      <w:pPr>
+        <w:jc w:val="both"/>
+        <w:rPr>
+          <w:rFonts w:cstheme="minorHAnsi"/>
+        </w:rPr>
+      </w:pPr>
+      <w:r>
+        <w:rPr>
+          <w:rFonts w:cstheme="minorHAnsi"/>
+        </w:rPr>
+        <w:t xml:space="preserve">During the compilation phase, JavaScript variables declared with var and function are hoisted and automatically initialized to undefined. </w:t>
+      </w:r>
+    </w:p>
+    <w:p>
+      <w:pPr>
+        <w:jc w:val="both"/>
+        <w:rPr>
+          <w:rFonts w:cstheme="minorHAnsi"/>
+        </w:rPr>
+      </w:pPr>
+      <w:r>
+        <w:rPr>
+          <w:rFonts w:cstheme="minorHAnsi"/>
+        </w:rPr>
+        <w:t>Contrastingly, variables declared with let, const, and class are hoisted but remain uninitialized:</w:t>
+      </w:r>
+    </w:p>
+    <w:p>
+      <w:pPr>
+        <w:jc w:val="both"/>
+        <w:rPr>
+          <w:rFonts w:cstheme="minorHAnsi"/>
+        </w:rPr>
+      </w:pPr>
+      <w:r>
+        <w:rPr>
+          <w:rFonts w:cstheme="minorHAnsi"/>
+        </w:rPr>
+        <w:t xml:space="preserve">These variable declarations </w:t>
+      </w:r>
+      <w:r>
+        <w:rPr>
+          <w:rFonts w:cstheme="minorHAnsi"/>
+        </w:rPr>
+        <w:t>are only initialized when their assignment (also known as lexical binding) is evaluated during runtime</w:t>
+      </w:r>
+      <w:r>
+        <w:rPr>
+          <w:rFonts w:cstheme="minorHAnsi"/>
+        </w:rPr>
+        <w:t xml:space="preserve">. </w:t>
+      </w:r>
+      <w:r>
+        <w:rPr>
+          <w:rFonts w:cstheme="minorHAnsi"/>
+        </w:rPr>
+        <w:t xml:space="preserve">If you try to access these variables </w:t>
+      </w:r>
+      <w:r>
+        <w:rPr>
+          <w:rFonts w:cstheme="minorHAnsi"/>
+        </w:rPr>
+        <w:t>before they are initialized</w:t>
+      </w:r>
+      <w:r>
+        <w:rPr>
+          <w:rFonts w:cstheme="minorHAnsi"/>
+        </w:rPr>
+        <w:t xml:space="preserve">, you will get </w:t>
+      </w:r>
+      <w:r>
+        <w:rPr>
+          <w:rFonts w:cstheme="minorHAnsi"/>
+        </w:rPr>
+        <w:t>a</w:t>
+      </w:r>
+      <w:r>
+        <w:rPr>
+          <w:rFonts w:cstheme="minorHAnsi"/>
+        </w:rPr>
+        <w:t xml:space="preserve"> reference error</w:t>
+      </w:r>
+      <w:r>
+        <w:rPr>
+          <w:rFonts w:cstheme="minorHAnsi"/>
+        </w:rPr>
+        <w:t xml:space="preserve"> because</w:t>
+      </w:r>
+      <w:r>
+        <w:rPr>
+          <w:rFonts w:cstheme="minorHAnsi"/>
+        </w:rPr>
+        <w:t xml:space="preserve"> the variable has not been initialized, it has not been assigned a value, and thus the reference error is returned stating that </w:t>
+      </w:r>
+      <w:r>
+        <w:rPr>
+          <w:rFonts w:cstheme="minorHAnsi"/>
+        </w:rPr>
+        <w:t>it</w:t>
+      </w:r>
+      <w:r>
+        <w:rPr>
+          <w:rFonts w:cstheme="minorHAnsi"/>
+        </w:rPr>
+        <w:t xml:space="preserve"> is not defined.</w:t>
+      </w:r>
+    </w:p>
+    <w:p>
+      <w:pPr>
+        <w:jc w:val="both"/>
+        <w:rPr>
+          <w:rFonts w:cstheme="minorHAnsi"/>
+        </w:rPr>
+      </w:pPr>
+      <w:r>
+        <w:rPr>
+          <w:rFonts w:cstheme="minorHAnsi"/>
+        </w:rPr>
+        <w:t>It’s not an error to reference let and const variables in code above their declaration as long as that code is not executed before their declaration.</w:t>
+      </w:r>
+    </w:p>
+    <w:p>
+      <w:pPr>
+        <w:jc w:val="both"/>
+        <w:rPr>
+          <w:rFonts w:cstheme="minorHAnsi"/>
+        </w:rPr>
+      </w:pPr>
+    </w:p>
+    <w:p>
+      <w:pPr>
+        <w:jc w:val="both"/>
         <w:rPr>
           <w:rFonts w:ascii="Arial" w:hAnsi="Arial" w:cs="Arial"/>
           <w:color w:val="695D46"/>
           <w:sz w:val="38"/>
           <w:szCs w:val="38"/>
         </w:rPr>
-        <w:t>let</w:t>
-      </w:r>
-      <w:proofErr w:type="spellEnd"/>
+      </w:pPr>
       <w:r>
         <w:rPr>
           <w:rFonts w:ascii="Arial" w:hAnsi="Arial" w:cs="Arial"/>
@@ -630,76 +988,102 @@
           <w:sz w:val="38"/>
           <w:szCs w:val="38"/>
         </w:rPr>
-        <w:t xml:space="preserve"> and const?</w:t>
-      </w:r>
-    </w:p>
-    <w:p>
-      <w:pPr>
-        <w:jc w:val="both"/>
-        <w:rPr>
-          <w:rFonts w:cstheme="minorHAnsi"/>
-        </w:rPr>
-      </w:pPr>
-      <w:r>
-        <w:rPr>
-          <w:rFonts w:cstheme="minorHAnsi"/>
-        </w:rPr>
-        <w:t>All written JavaScript</w:t>
-      </w:r>
-      <w:r>
-        <w:rPr>
-          <w:rFonts w:cstheme="minorHAnsi"/>
-        </w:rPr>
-        <w:t xml:space="preserve"> code</w:t>
-      </w:r>
-      <w:r>
-        <w:rPr>
-          <w:rFonts w:cstheme="minorHAnsi"/>
-        </w:rPr>
-        <w:t xml:space="preserve"> is interpreted within the Execution Context that it is written in. When you open up your text editor and create a new JavaScript file, you create what is called a Global Execution Context.</w:t>
-      </w:r>
-    </w:p>
-    <w:p>
-      <w:pPr>
-        <w:jc w:val="both"/>
-        <w:rPr>
-          <w:rFonts w:cstheme="minorHAnsi"/>
-        </w:rPr>
-      </w:pPr>
-      <w:r>
-        <w:rPr>
-          <w:rFonts w:cstheme="minorHAnsi"/>
-        </w:rPr>
-        <w:t>The JavaScript engine interprets the JavaScript written within this Global Execution Context in two separate phases; compilation and execution.</w:t>
-      </w:r>
-    </w:p>
-    <w:p>
-      <w:pPr>
-        <w:jc w:val="both"/>
-        <w:rPr>
-          <w:rFonts w:cstheme="minorHAnsi"/>
-        </w:rPr>
-      </w:pPr>
-      <w:r>
-        <w:rPr>
-          <w:rFonts w:cstheme="minorHAnsi"/>
-        </w:rPr>
-        <w:t>Compilation</w:t>
-      </w:r>
-    </w:p>
-    <w:p>
-      <w:pPr>
-        <w:jc w:val="both"/>
-        <w:rPr>
-          <w:rFonts w:cstheme="minorHAnsi"/>
-        </w:rPr>
-      </w:pPr>
-      <w:r>
-        <w:rPr>
-          <w:rFonts w:cstheme="minorHAnsi"/>
-        </w:rPr>
-        <w:t xml:space="preserve">During the compilation phase, JavaScript parses the written code on the lookout for all function or variable declarations. </w:t>
-      </w:r>
+        <w:t>Semicolons in JavaScript: To Use or Not to Use?</w:t>
+      </w:r>
+    </w:p>
+    <w:p>
+      <w:pPr>
+        <w:jc w:val="both"/>
+        <w:rPr>
+          <w:rFonts w:cstheme="minorHAnsi"/>
+        </w:rPr>
+      </w:pPr>
+      <w:r>
+        <w:rPr>
+          <w:rFonts w:cstheme="minorHAnsi"/>
+        </w:rPr>
+        <w:t>The reason semicolons are sometimes optional in JavaScript is because of automatic semicolon insertion, or ASI.</w:t>
+      </w:r>
+    </w:p>
+    <w:p>
+      <w:pPr>
+        <w:jc w:val="both"/>
+        <w:rPr>
+          <w:rFonts w:cstheme="minorHAnsi"/>
+        </w:rPr>
+      </w:pPr>
+      <w:r>
+        <w:rPr>
+          <w:rFonts w:cstheme="minorHAnsi"/>
+        </w:rPr>
+        <w:t xml:space="preserve">The principle of the feature is to provide a little </w:t>
+      </w:r>
+      <w:r>
+        <w:rPr>
+          <w:rFonts w:cstheme="minorHAnsi"/>
+        </w:rPr>
+        <w:t>mercy</w:t>
+      </w:r>
+      <w:r>
+        <w:rPr>
+          <w:rFonts w:cstheme="minorHAnsi"/>
+        </w:rPr>
+        <w:t xml:space="preserve"> when evaluating the syntax of a JavaScript program by conceptually inserting missing semicolons.</w:t>
+      </w:r>
+    </w:p>
+    <w:p>
+      <w:pPr>
+        <w:jc w:val="both"/>
+        <w:rPr>
+          <w:rFonts w:cstheme="minorHAnsi"/>
+        </w:rPr>
+      </w:pPr>
+      <w:r>
+        <w:rPr>
+          <w:rFonts w:cstheme="minorHAnsi"/>
+        </w:rPr>
+        <w:t>A JavaScript program that parses correctly is made up of smaller statements that must match its grammar rules.</w:t>
+      </w:r>
+      <w:r>
+        <w:rPr>
+          <w:rFonts w:cstheme="minorHAnsi"/>
+        </w:rPr>
+        <w:t xml:space="preserve"> E</w:t>
+      </w:r>
+      <w:r>
+        <w:rPr>
+          <w:rFonts w:cstheme="minorHAnsi"/>
+        </w:rPr>
+        <w:t xml:space="preserve">ach statement that makes up a program is separated by semicolons, so that when a sequence of </w:t>
+      </w:r>
+      <w:r>
+        <w:rPr>
+          <w:rFonts w:cstheme="minorHAnsi"/>
+        </w:rPr>
+        <w:t>those statements are</w:t>
+      </w:r>
+      <w:r>
+        <w:rPr>
+          <w:rFonts w:cstheme="minorHAnsi"/>
+        </w:rPr>
+        <w:t xml:space="preserve"> read from left to right, it’s easier to determine the end of a statement and the start of the next by the semicolons.</w:t>
+      </w:r>
+    </w:p>
+    <w:p>
+      <w:pPr>
+        <w:jc w:val="both"/>
+        <w:rPr>
+          <w:rFonts w:cstheme="minorHAnsi"/>
+        </w:rPr>
+      </w:pPr>
+    </w:p>
+    <w:p>
+      <w:pPr>
+        <w:jc w:val="both"/>
+        <w:rPr>
+          <w:rFonts w:cstheme="minorHAnsi"/>
+        </w:rPr>
+      </w:pPr>
     </w:p>
     <w:p>
       <w:pPr>
@@ -713,272 +1097,319 @@
           <w:rFonts w:cstheme="minorHAnsi"/>
         </w:rPr>
         <w:lastRenderedPageBreak/>
-        <w:t>When compiling these keywords, JavaScript creates a unique space in memory for each declared variable it comes across. This process of giving</w:t>
-      </w:r>
-      <w:r>
-        <w:rPr>
-          <w:rFonts w:cstheme="minorHAnsi"/>
-        </w:rPr>
-        <w:t xml:space="preserve"> a </w:t>
-      </w:r>
-      <w:r>
-        <w:rPr>
-          <w:rFonts w:cstheme="minorHAnsi"/>
-        </w:rPr>
-        <w:t>variable a space in memory is called hoisting.</w:t>
-      </w:r>
-    </w:p>
-    <w:p>
-      <w:pPr>
-        <w:jc w:val="both"/>
-        <w:rPr>
-          <w:rFonts w:cstheme="minorHAnsi"/>
-        </w:rPr>
-      </w:pPr>
-      <w:r>
-        <w:rPr>
-          <w:rFonts w:cstheme="minorHAnsi"/>
-        </w:rPr>
-        <w:t>Typically, hoisting is described as the moving of variable and function declarations to the top of their (global or function) scope.</w:t>
-      </w:r>
-    </w:p>
-    <w:p>
-      <w:pPr>
-        <w:jc w:val="both"/>
-        <w:rPr>
-          <w:rFonts w:cstheme="minorHAnsi"/>
-        </w:rPr>
-      </w:pPr>
-      <w:r>
-        <w:rPr>
-          <w:rFonts w:cstheme="minorHAnsi"/>
-        </w:rPr>
-        <w:t>However, the variables do not move at all.</w:t>
-      </w:r>
-    </w:p>
-    <w:p>
-      <w:pPr>
-        <w:jc w:val="both"/>
-        <w:rPr>
-          <w:rFonts w:cstheme="minorHAnsi"/>
-        </w:rPr>
-      </w:pPr>
-      <w:r>
-        <w:rPr>
-          <w:rFonts w:cstheme="minorHAnsi"/>
-        </w:rPr>
-        <w:t>What actually happens is that during the compilation phase declared variables and functions are stored in memory before the rest of your code is read.</w:t>
-      </w:r>
-    </w:p>
-    <w:p>
-      <w:pPr>
-        <w:jc w:val="both"/>
-        <w:rPr>
-          <w:rFonts w:cstheme="minorHAnsi"/>
-        </w:rPr>
-      </w:pPr>
-      <w:r>
-        <w:rPr>
-          <w:rFonts w:cstheme="minorHAnsi"/>
-        </w:rPr>
-        <w:t>Execution</w:t>
-      </w:r>
-    </w:p>
-    <w:p>
-      <w:pPr>
-        <w:jc w:val="both"/>
-        <w:rPr>
-          <w:rFonts w:cstheme="minorHAnsi"/>
-        </w:rPr>
-      </w:pPr>
-      <w:r>
-        <w:rPr>
-          <w:rFonts w:cstheme="minorHAnsi"/>
-        </w:rPr>
-        <w:t>After all the declared variables have been hoisted, t</w:t>
-      </w:r>
-      <w:r>
-        <w:rPr>
-          <w:rFonts w:cstheme="minorHAnsi"/>
-        </w:rPr>
-        <w:t>he</w:t>
-      </w:r>
-      <w:r>
-        <w:rPr>
-          <w:rFonts w:cstheme="minorHAnsi"/>
-        </w:rPr>
-        <w:t xml:space="preserve"> interpreter </w:t>
-      </w:r>
-      <w:r>
-        <w:rPr>
-          <w:rFonts w:cstheme="minorHAnsi"/>
-        </w:rPr>
-        <w:t xml:space="preserve">starts </w:t>
-      </w:r>
-      <w:r>
-        <w:rPr>
-          <w:rFonts w:cstheme="minorHAnsi"/>
-        </w:rPr>
-        <w:t>assigning variables values and processing functions.</w:t>
-      </w:r>
-    </w:p>
-    <w:p>
-      <w:pPr>
-        <w:jc w:val="both"/>
-        <w:rPr>
-          <w:rFonts w:cstheme="minorHAnsi"/>
-        </w:rPr>
-      </w:pPr>
-    </w:p>
-    <w:p>
-      <w:pPr>
-        <w:jc w:val="both"/>
-        <w:rPr>
-          <w:rFonts w:cstheme="minorHAnsi"/>
-        </w:rPr>
-      </w:pPr>
-      <w:r>
-        <w:rPr>
-          <w:rFonts w:cstheme="minorHAnsi"/>
-        </w:rPr>
-        <w:t xml:space="preserve">When variables </w:t>
-      </w:r>
-      <w:r>
-        <w:rPr>
-          <w:rFonts w:cstheme="minorHAnsi"/>
-        </w:rPr>
-        <w:t xml:space="preserve">are in the hoisting process, </w:t>
-      </w:r>
-      <w:r>
-        <w:rPr>
-          <w:rFonts w:cstheme="minorHAnsi"/>
-          <w:color w:val="292929"/>
-          <w:spacing w:val="-1"/>
-          <w:shd w:val="clear" w:color="auto" w:fill="FFFFFF"/>
-        </w:rPr>
-        <w:t>they differ in their initialization.</w:t>
-      </w:r>
-    </w:p>
-    <w:p>
-      <w:pPr>
-        <w:jc w:val="both"/>
-        <w:rPr>
-          <w:rFonts w:cstheme="minorHAnsi"/>
-        </w:rPr>
-      </w:pPr>
-      <w:r>
-        <w:rPr>
-          <w:rFonts w:cstheme="minorHAnsi"/>
-        </w:rPr>
-        <w:t xml:space="preserve">During the compilation phase, JavaScript variables declared with var and function are hoisted and automatically initialized to undefined. </w:t>
-      </w:r>
-    </w:p>
-    <w:p>
-      <w:pPr>
-        <w:jc w:val="both"/>
-        <w:rPr>
-          <w:rFonts w:cstheme="minorHAnsi"/>
-        </w:rPr>
-      </w:pPr>
-      <w:r>
-        <w:rPr>
-          <w:rFonts w:cstheme="minorHAnsi"/>
-        </w:rPr>
-        <w:t>Contrastingly, variables declared with let, const, and class are hoisted but remain uninitialized:</w:t>
-      </w:r>
-    </w:p>
-    <w:p>
-      <w:pPr>
-        <w:jc w:val="both"/>
-        <w:rPr>
-          <w:rFonts w:cstheme="minorHAnsi"/>
-        </w:rPr>
-      </w:pPr>
-      <w:r>
-        <w:rPr>
-          <w:rFonts w:cstheme="minorHAnsi"/>
-        </w:rPr>
-        <w:t xml:space="preserve">These variable declarations </w:t>
-      </w:r>
-      <w:r>
-        <w:rPr>
-          <w:rFonts w:cstheme="minorHAnsi"/>
-        </w:rPr>
-        <w:t>are only initialized when their assignment (also known as lexical binding) is evaluated during runtime</w:t>
-      </w:r>
-      <w:r>
-        <w:rPr>
-          <w:rFonts w:cstheme="minorHAnsi"/>
-        </w:rPr>
-        <w:t xml:space="preserve">. </w:t>
-      </w:r>
-      <w:r>
-        <w:rPr>
-          <w:rFonts w:cstheme="minorHAnsi"/>
-        </w:rPr>
-        <w:t xml:space="preserve">If you try to access these variables </w:t>
-      </w:r>
-      <w:r>
-        <w:rPr>
-          <w:rFonts w:cstheme="minorHAnsi"/>
-        </w:rPr>
-        <w:t>before they are initialized</w:t>
-      </w:r>
-      <w:r>
-        <w:rPr>
-          <w:rFonts w:cstheme="minorHAnsi"/>
-        </w:rPr>
-        <w:t xml:space="preserve">, you will get </w:t>
-      </w:r>
-      <w:r>
-        <w:rPr>
-          <w:rFonts w:cstheme="minorHAnsi"/>
-        </w:rPr>
-        <w:t>a</w:t>
-      </w:r>
-      <w:r>
-        <w:rPr>
-          <w:rFonts w:cstheme="minorHAnsi"/>
-        </w:rPr>
-        <w:t xml:space="preserve"> reference error</w:t>
-      </w:r>
-      <w:r>
-        <w:rPr>
-          <w:rFonts w:cstheme="minorHAnsi"/>
-        </w:rPr>
-        <w:t xml:space="preserve"> because</w:t>
-      </w:r>
-      <w:r>
-        <w:rPr>
-          <w:rFonts w:cstheme="minorHAnsi"/>
-        </w:rPr>
-        <w:t xml:space="preserve"> the variable has not been initialized, it has not been assigned a value, and thus the reference error is returned stating that </w:t>
-      </w:r>
-      <w:r>
-        <w:rPr>
-          <w:rFonts w:cstheme="minorHAnsi"/>
-        </w:rPr>
-        <w:t>it</w:t>
-      </w:r>
-      <w:r>
-        <w:rPr>
-          <w:rFonts w:cstheme="minorHAnsi"/>
-        </w:rPr>
-        <w:t xml:space="preserve"> is not defined.</w:t>
-      </w:r>
-    </w:p>
-    <w:p>
-      <w:pPr>
-        <w:jc w:val="both"/>
-        <w:rPr>
-          <w:rFonts w:cstheme="minorHAnsi"/>
-        </w:rPr>
-      </w:pPr>
-      <w:r>
-        <w:rPr>
-          <w:rFonts w:cstheme="minorHAnsi"/>
-        </w:rPr>
-        <w:t>It’s not an error to reference let and const variables in code above their declaration as long as that code is not executed before their declaration.</w:t>
+        <w:t xml:space="preserve">There are three basic rules </w:t>
+      </w:r>
+      <w:r>
+        <w:rPr>
+          <w:rFonts w:cstheme="minorHAnsi"/>
+        </w:rPr>
+        <w:t>for</w:t>
+      </w:r>
+      <w:r>
+        <w:rPr>
+          <w:rFonts w:cstheme="minorHAnsi"/>
+        </w:rPr>
+        <w:t xml:space="preserve"> semicolon insertion:</w:t>
+      </w:r>
+    </w:p>
+    <w:p>
+      <w:pPr>
+        <w:jc w:val="both"/>
+        <w:rPr>
+          <w:rFonts w:cstheme="minorHAnsi"/>
+        </w:rPr>
+      </w:pPr>
+      <w:r>
+        <w:rPr>
+          <w:rFonts w:cstheme="minorHAnsi"/>
+        </w:rPr>
+        <w:t>Rule #1</w:t>
+      </w:r>
+    </w:p>
+    <w:p>
+      <w:pPr>
+        <w:jc w:val="both"/>
+        <w:rPr>
+          <w:rFonts w:cstheme="minorHAnsi"/>
+        </w:rPr>
+      </w:pPr>
+      <w:r>
+        <w:rPr>
+          <w:rFonts w:cstheme="minorHAnsi"/>
+        </w:rPr>
+        <w:t>A semicolon will be inserted when it comes across a line terminator or a '}' that is not grammatically correct</w:t>
+      </w:r>
+      <w:r>
+        <w:rPr>
+          <w:rFonts w:cstheme="minorHAnsi"/>
+        </w:rPr>
+        <w:t>.</w:t>
+      </w:r>
+    </w:p>
+    <w:p>
+      <w:pPr>
+        <w:jc w:val="both"/>
+        <w:rPr>
+          <w:rFonts w:cstheme="minorHAnsi"/>
+        </w:rPr>
+      </w:pPr>
+      <w:r>
+        <w:rPr>
+          <w:rFonts w:cstheme="minorHAnsi"/>
+        </w:rPr>
+        <w:t>Here’s an example:</w:t>
+      </w:r>
+    </w:p>
+    <w:p>
+      <w:pPr>
+        <w:jc w:val="both"/>
+        <w:rPr>
+          <w:rFonts w:cstheme="minorHAnsi"/>
+        </w:rPr>
+      </w:pPr>
+      <w:r>
+        <w:rPr>
+          <w:rFonts w:cstheme="minorHAnsi"/>
+        </w:rPr>
+        <w:t xml:space="preserve">var a </w:t>
+      </w:r>
+    </w:p>
+    <w:p>
+      <w:pPr>
+        <w:jc w:val="both"/>
+        <w:rPr>
+          <w:rFonts w:cstheme="minorHAnsi"/>
+        </w:rPr>
+      </w:pPr>
+      <w:r>
+        <w:rPr>
+          <w:rFonts w:cstheme="minorHAnsi"/>
+        </w:rPr>
+        <w:t xml:space="preserve">    b = </w:t>
+      </w:r>
+    </w:p>
+    <w:p>
+      <w:pPr>
+        <w:jc w:val="both"/>
+        <w:rPr>
+          <w:rFonts w:cstheme="minorHAnsi"/>
+        </w:rPr>
+      </w:pPr>
+      <w:r>
+        <w:rPr>
+          <w:rFonts w:cstheme="minorHAnsi"/>
+        </w:rPr>
+        <w:t xml:space="preserve">    3;</w:t>
+      </w:r>
+    </w:p>
+    <w:p>
+      <w:pPr>
+        <w:jc w:val="both"/>
+        <w:rPr>
+          <w:rFonts w:cstheme="minorHAnsi"/>
+        </w:rPr>
+      </w:pPr>
+      <w:r>
+        <w:rPr>
+          <w:rFonts w:cstheme="minorHAnsi"/>
+        </w:rPr>
+        <w:t>A</w:t>
+      </w:r>
+      <w:r>
+        <w:rPr>
+          <w:rFonts w:cstheme="minorHAnsi"/>
+        </w:rPr>
+        <w:t xml:space="preserve"> semicolon is inserted at the end of the first line, since the grammar rule didn’t match (i.e. it didn’t expect to encounter b immediately after a)</w:t>
+      </w:r>
+      <w:r>
+        <w:rPr>
+          <w:rFonts w:cstheme="minorHAnsi"/>
+        </w:rPr>
+        <w:t>.</w:t>
+      </w:r>
+    </w:p>
+    <w:p>
+      <w:pPr>
+        <w:jc w:val="both"/>
+        <w:rPr>
+          <w:rFonts w:cstheme="minorHAnsi"/>
+        </w:rPr>
+      </w:pPr>
+      <w:r>
+        <w:rPr>
+          <w:rFonts w:cstheme="minorHAnsi"/>
+        </w:rPr>
+        <w:t>Rule #2</w:t>
+      </w:r>
+    </w:p>
+    <w:p>
+      <w:pPr>
+        <w:jc w:val="both"/>
+        <w:rPr>
+          <w:rFonts w:cstheme="minorHAnsi"/>
+        </w:rPr>
+      </w:pPr>
+      <w:r>
+        <w:rPr>
+          <w:rFonts w:cstheme="minorHAnsi"/>
+        </w:rPr>
+        <w:t>If the program gets to the end of the input and there were no errors, but it's not a complete program, a semicolon will be added to the end. Which basically means a semicolon will be added at the end of the file if it's missing one.</w:t>
+      </w:r>
+    </w:p>
+    <w:p>
+      <w:pPr>
+        <w:jc w:val="both"/>
+        <w:rPr>
+          <w:rFonts w:cstheme="minorHAnsi"/>
+        </w:rPr>
+      </w:pPr>
+      <w:r>
+        <w:rPr>
+          <w:rFonts w:cstheme="minorHAnsi"/>
+        </w:rPr>
+        <w:t>Rule #3</w:t>
+      </w:r>
+    </w:p>
+    <w:p>
+      <w:pPr>
+        <w:jc w:val="both"/>
+        <w:rPr>
+          <w:rFonts w:cstheme="minorHAnsi"/>
+        </w:rPr>
+      </w:pPr>
+      <w:r>
+        <w:rPr>
+          <w:rFonts w:cstheme="minorHAnsi"/>
+        </w:rPr>
+        <w:t>There are certain places in the grammar where, if a line break appears, it terminates the statement unconditionally and it will add a semicolon. One example of this is return statements.</w:t>
+      </w:r>
+    </w:p>
+    <w:p>
+      <w:pPr>
+        <w:jc w:val="both"/>
+        <w:rPr>
+          <w:rFonts w:cstheme="minorHAnsi"/>
+        </w:rPr>
+      </w:pPr>
+      <w:r>
+        <w:rPr>
+          <w:rFonts w:cstheme="minorHAnsi"/>
+        </w:rPr>
+        <w:t>Expressions in a return statement should begin on same line</w:t>
+      </w:r>
+      <w:r>
+        <w:rPr>
+          <w:rFonts w:cstheme="minorHAnsi"/>
+        </w:rPr>
+        <w:t>!</w:t>
+      </w:r>
+    </w:p>
+    <w:p>
+      <w:pPr>
+        <w:jc w:val="both"/>
+        <w:rPr>
+          <w:rFonts w:cstheme="minorHAnsi"/>
+        </w:rPr>
+      </w:pPr>
+      <w:r>
+        <w:rPr>
+          <w:rFonts w:cstheme="minorHAnsi"/>
+        </w:rPr>
+        <w:t>If you put a line break where there shouldn't be one, ASI may jump in and assume a semicolon even if there shouldn't be one.</w:t>
+      </w:r>
+      <w:r>
+        <w:rPr>
+          <w:rFonts w:cstheme="minorHAnsi"/>
+        </w:rPr>
+        <w:t xml:space="preserve"> For this reason and also it is hard to debug without semi-colons </w:t>
+      </w:r>
+      <w:r>
+        <w:rPr>
+          <w:rFonts w:cstheme="minorHAnsi"/>
+        </w:rPr>
+        <w:t xml:space="preserve">it's probably good to </w:t>
+      </w:r>
+      <w:r>
+        <w:rPr>
+          <w:rFonts w:cstheme="minorHAnsi"/>
+        </w:rPr>
+        <w:t xml:space="preserve">use semi-colons or </w:t>
+      </w:r>
+      <w:r>
+        <w:rPr>
+          <w:rFonts w:cstheme="minorHAnsi"/>
+        </w:rPr>
+        <w:t>at least know what ASI is doing.</w:t>
+      </w:r>
+    </w:p>
+    <w:p>
+      <w:pPr>
+        <w:jc w:val="both"/>
+        <w:rPr>
+          <w:rFonts w:cstheme="minorHAnsi"/>
+        </w:rPr>
+      </w:pPr>
+      <w:r>
+        <w:rPr>
+          <w:rFonts w:cstheme="minorHAnsi"/>
+        </w:rPr>
+        <w:t>Here are a few cases where you don't need semicolons:</w:t>
+      </w:r>
+    </w:p>
+    <w:p>
+      <w:pPr>
+        <w:jc w:val="both"/>
+        <w:rPr>
+          <w:rFonts w:cstheme="minorHAnsi"/>
+        </w:rPr>
+      </w:pPr>
+      <w:r>
+        <w:rPr>
+          <w:rFonts w:cstheme="minorHAnsi"/>
+        </w:rPr>
+        <w:t>if (...) {...} else {...}</w:t>
+      </w:r>
+    </w:p>
+    <w:p>
+      <w:pPr>
+        <w:jc w:val="both"/>
+        <w:rPr>
+          <w:rFonts w:cstheme="minorHAnsi"/>
+        </w:rPr>
+      </w:pPr>
+      <w:r>
+        <w:rPr>
+          <w:rFonts w:cstheme="minorHAnsi"/>
+        </w:rPr>
+        <w:t>for (...) {...}</w:t>
+      </w:r>
+    </w:p>
+    <w:p>
+      <w:pPr>
+        <w:jc w:val="both"/>
+        <w:rPr>
+          <w:rFonts w:cstheme="minorHAnsi"/>
+        </w:rPr>
+      </w:pPr>
+      <w:r>
+        <w:rPr>
+          <w:rFonts w:cstheme="minorHAnsi"/>
+        </w:rPr>
+        <w:t>while (...) {...}</w:t>
+      </w:r>
+    </w:p>
+    <w:p>
+      <w:pPr>
+        <w:jc w:val="both"/>
+        <w:rPr>
+          <w:rFonts w:cstheme="minorHAnsi"/>
+        </w:rPr>
+      </w:pPr>
+      <w:r>
+        <w:rPr>
+          <w:rFonts w:cstheme="minorHAnsi"/>
+        </w:rPr>
+        <w:t>Note: You do need one after: do{...} while (...);</w:t>
       </w:r>
     </w:p>
     <w:p>
@@ -1006,102 +1437,42 @@
           <w:sz w:val="38"/>
           <w:szCs w:val="38"/>
         </w:rPr>
-        <w:t>Semicolons in JavaScript: To Use or Not to Use?</w:t>
-      </w:r>
-    </w:p>
-    <w:p>
-      <w:pPr>
-        <w:jc w:val="both"/>
-        <w:rPr>
-          <w:rFonts w:cstheme="minorHAnsi"/>
-        </w:rPr>
-      </w:pPr>
-      <w:r>
-        <w:rPr>
-          <w:rFonts w:cstheme="minorHAnsi"/>
-        </w:rPr>
-        <w:t>The reason semicolons are sometimes optional in JavaScript is because of automatic semicolon insertion, or ASI.</w:t>
-      </w:r>
-    </w:p>
-    <w:p>
-      <w:pPr>
-        <w:jc w:val="both"/>
-        <w:rPr>
-          <w:rFonts w:cstheme="minorHAnsi"/>
-        </w:rPr>
-      </w:pPr>
-      <w:r>
-        <w:rPr>
-          <w:rFonts w:cstheme="minorHAnsi"/>
-        </w:rPr>
-        <w:t xml:space="preserve">The principle of the feature is to provide a little </w:t>
-      </w:r>
-      <w:r>
-        <w:rPr>
-          <w:rFonts w:cstheme="minorHAnsi"/>
-        </w:rPr>
-        <w:t>mercy</w:t>
-      </w:r>
-      <w:r>
-        <w:rPr>
-          <w:rFonts w:cstheme="minorHAnsi"/>
-        </w:rPr>
-        <w:t xml:space="preserve"> when evaluating the syntax of a JavaScript program by conceptually inserting missing semicolons.</w:t>
-      </w:r>
-    </w:p>
-    <w:p>
-      <w:pPr>
-        <w:jc w:val="both"/>
-        <w:rPr>
-          <w:rFonts w:cstheme="minorHAnsi"/>
-        </w:rPr>
-      </w:pPr>
-      <w:r>
-        <w:rPr>
-          <w:rFonts w:cstheme="minorHAnsi"/>
-        </w:rPr>
-        <w:t>A JavaScript program that parses correctly is made up of smaller statements that must match its grammar rules.</w:t>
-      </w:r>
-      <w:r>
-        <w:rPr>
-          <w:rFonts w:cstheme="minorHAnsi"/>
-        </w:rPr>
-        <w:t xml:space="preserve"> E</w:t>
-      </w:r>
-      <w:r>
-        <w:rPr>
-          <w:rFonts w:cstheme="minorHAnsi"/>
-        </w:rPr>
-        <w:t xml:space="preserve">ach statement that makes up a program is separated by semicolons, so that when a sequence of </w:t>
-      </w:r>
-      <w:r>
-        <w:rPr>
-          <w:rFonts w:cstheme="minorHAnsi"/>
-        </w:rPr>
-        <w:t>those statements are</w:t>
-      </w:r>
-      <w:r>
-        <w:rPr>
-          <w:rFonts w:cstheme="minorHAnsi"/>
-        </w:rPr>
-        <w:t xml:space="preserve"> read from left to right, it’s easier to determine the end of a statement and the start of the next by the semicolons.</w:t>
-      </w:r>
-    </w:p>
-    <w:p>
-      <w:pPr>
-        <w:jc w:val="both"/>
-        <w:rPr>
-          <w:rFonts w:cstheme="minorHAnsi"/>
-        </w:rPr>
-      </w:pPr>
-    </w:p>
-    <w:p>
-      <w:pPr>
-        <w:jc w:val="both"/>
-        <w:rPr>
-          <w:rFonts w:cstheme="minorHAnsi"/>
-        </w:rPr>
-      </w:pPr>
+        <w:t>Expression vs Statement in JavaScript?</w:t>
+      </w:r>
+    </w:p>
+    <w:p>
+      <w:pPr>
+        <w:jc w:val="both"/>
+        <w:rPr>
+          <w:rFonts w:cstheme="minorHAnsi"/>
+        </w:rPr>
+      </w:pPr>
+      <w:r>
+        <w:rPr>
+          <w:rFonts w:cstheme="minorHAnsi"/>
+        </w:rPr>
+        <w:t>An expression produces a value and can be written wherever a value is expected</w:t>
+      </w:r>
+      <w:r>
+        <w:rPr>
+          <w:rFonts w:cstheme="minorHAnsi"/>
+        </w:rPr>
+        <w:t>.</w:t>
+      </w:r>
+    </w:p>
+    <w:p>
+      <w:pPr>
+        <w:jc w:val="both"/>
+        <w:rPr>
+          <w:rFonts w:cstheme="minorHAnsi"/>
+        </w:rPr>
+      </w:pPr>
+      <w:r>
+        <w:rPr>
+          <w:rFonts w:cstheme="minorHAnsi"/>
+        </w:rPr>
+        <w:t>A statement performs an action.</w:t>
+      </w:r>
     </w:p>
     <w:p>
       <w:pPr>
@@ -1115,47 +1486,145 @@
           <w:rFonts w:cstheme="minorHAnsi"/>
         </w:rPr>
         <w:lastRenderedPageBreak/>
-        <w:t xml:space="preserve">There are three basic rules </w:t>
-      </w:r>
-      <w:r>
-        <w:rPr>
-          <w:rFonts w:cstheme="minorHAnsi"/>
-        </w:rPr>
-        <w:t>for</w:t>
-      </w:r>
-      <w:r>
-        <w:rPr>
-          <w:rFonts w:cstheme="minorHAnsi"/>
-        </w:rPr>
-        <w:t xml:space="preserve"> semicolon insertion:</w:t>
-      </w:r>
-    </w:p>
-    <w:p>
-      <w:pPr>
-        <w:jc w:val="both"/>
-        <w:rPr>
-          <w:rFonts w:cstheme="minorHAnsi"/>
-        </w:rPr>
-      </w:pPr>
-      <w:r>
-        <w:rPr>
-          <w:rFonts w:cstheme="minorHAnsi"/>
-        </w:rPr>
-        <w:t>Rule #1</w:t>
-      </w:r>
-    </w:p>
-    <w:p>
-      <w:pPr>
-        <w:jc w:val="both"/>
-        <w:rPr>
-          <w:rFonts w:cstheme="minorHAnsi"/>
-        </w:rPr>
-      </w:pPr>
-      <w:r>
-        <w:rPr>
-          <w:rFonts w:cstheme="minorHAnsi"/>
-        </w:rPr>
-        <w:t>A semicolon will be inserted when it comes across a line terminator or a '}' that is not grammatically correct</w:t>
+        <w:t>Expressions have an analog, the conditional operator. The above statements are equivalent to the following statement.</w:t>
+      </w:r>
+    </w:p>
+    <w:p>
+      <w:pPr>
+        <w:jc w:val="both"/>
+        <w:rPr>
+          <w:rFonts w:cstheme="minorHAnsi"/>
+        </w:rPr>
+      </w:pPr>
+      <w:r>
+        <w:rPr>
+          <w:rFonts w:cstheme="minorHAnsi"/>
+        </w:rPr>
+        <w:t xml:space="preserve">    var x = (y &gt;= 0 ? y : -y);</w:t>
+      </w:r>
+    </w:p>
+    <w:p>
+      <w:pPr>
+        <w:jc w:val="both"/>
+        <w:rPr>
+          <w:rFonts w:cstheme="minorHAnsi"/>
+        </w:rPr>
+      </w:pPr>
+      <w:r>
+        <w:rPr>
+          <w:rFonts w:cstheme="minorHAnsi"/>
+        </w:rPr>
+        <w:t>The code between the equal sign and the semicolon is an expression.</w:t>
+      </w:r>
+    </w:p>
+    <w:p>
+      <w:pPr>
+        <w:jc w:val="both"/>
+        <w:rPr>
+          <w:rFonts w:cstheme="minorHAnsi"/>
+        </w:rPr>
+      </w:pPr>
+      <w:r>
+        <w:rPr>
+          <w:rFonts w:cstheme="minorHAnsi"/>
+        </w:rPr>
+        <w:t>JavaScript has the following expression categories.</w:t>
+      </w:r>
+    </w:p>
+    <w:p>
+      <w:pPr>
+        <w:jc w:val="both"/>
+        <w:rPr>
+          <w:rFonts w:cstheme="minorHAnsi"/>
+        </w:rPr>
+      </w:pPr>
+      <w:r>
+        <w:rPr>
+          <w:rFonts w:cstheme="minorHAnsi"/>
+        </w:rPr>
+        <w:t>Arithmetic Expressions:</w:t>
+      </w:r>
+    </w:p>
+    <w:p>
+      <w:pPr>
+        <w:jc w:val="both"/>
+        <w:rPr>
+          <w:rFonts w:cstheme="minorHAnsi"/>
+        </w:rPr>
+      </w:pPr>
+      <w:r>
+        <w:rPr>
+          <w:rFonts w:cstheme="minorHAnsi"/>
+        </w:rPr>
+        <w:t>Arithmetic expressions evaluate to a numeric value.</w:t>
+      </w:r>
+    </w:p>
+    <w:p>
+      <w:pPr>
+        <w:jc w:val="both"/>
+        <w:rPr>
+          <w:rFonts w:cstheme="minorHAnsi"/>
+        </w:rPr>
+      </w:pPr>
+      <w:r>
+        <w:rPr>
+          <w:rFonts w:cstheme="minorHAnsi"/>
+        </w:rPr>
+        <w:t>String Expressions:</w:t>
+      </w:r>
+    </w:p>
+    <w:p>
+      <w:pPr>
+        <w:jc w:val="both"/>
+        <w:rPr>
+          <w:rFonts w:cstheme="minorHAnsi"/>
+        </w:rPr>
+      </w:pPr>
+      <w:r>
+        <w:rPr>
+          <w:rFonts w:cstheme="minorHAnsi"/>
+        </w:rPr>
+        <w:t>String expressions are expressions that evaluate to a string.</w:t>
+      </w:r>
+    </w:p>
+    <w:p>
+      <w:pPr>
+        <w:jc w:val="both"/>
+        <w:rPr>
+          <w:rFonts w:cstheme="minorHAnsi"/>
+        </w:rPr>
+      </w:pPr>
+      <w:r>
+        <w:rPr>
+          <w:rFonts w:cstheme="minorHAnsi"/>
+        </w:rPr>
+        <w:t>Logical Expressions:</w:t>
+      </w:r>
+    </w:p>
+    <w:p>
+      <w:pPr>
+        <w:jc w:val="both"/>
+        <w:rPr>
+          <w:rFonts w:cstheme="minorHAnsi"/>
+        </w:rPr>
+      </w:pPr>
+      <w:r>
+        <w:rPr>
+          <w:rFonts w:cstheme="minorHAnsi"/>
+        </w:rPr>
+        <w:t xml:space="preserve">Expressions that evaluate to the </w:t>
+      </w:r>
+      <w:r>
+        <w:rPr>
+          <w:rFonts w:cstheme="minorHAnsi"/>
+        </w:rPr>
+        <w:t>Boolean</w:t>
+      </w:r>
+      <w:r>
+        <w:rPr>
+          <w:rFonts w:cstheme="minorHAnsi"/>
+        </w:rPr>
+        <w:t xml:space="preserve"> value true or false</w:t>
       </w:r>
       <w:r>
         <w:rPr>
@@ -1175,260 +1644,300 @@
         <w:rPr>
           <w:rFonts w:cstheme="minorHAnsi"/>
         </w:rPr>
-        <w:t>Here’s an example:</w:t>
-      </w:r>
-    </w:p>
-    <w:p>
-      <w:pPr>
-        <w:jc w:val="both"/>
-        <w:rPr>
-          <w:rFonts w:cstheme="minorHAnsi"/>
-        </w:rPr>
-      </w:pPr>
-      <w:r>
-        <w:rPr>
-          <w:rFonts w:cstheme="minorHAnsi"/>
-        </w:rPr>
-        <w:t xml:space="preserve">var a </w:t>
-      </w:r>
-    </w:p>
-    <w:p>
-      <w:pPr>
-        <w:jc w:val="both"/>
-        <w:rPr>
-          <w:rFonts w:cstheme="minorHAnsi"/>
-        </w:rPr>
-      </w:pPr>
-      <w:r>
-        <w:rPr>
-          <w:rFonts w:cstheme="minorHAnsi"/>
-        </w:rPr>
-        <w:t xml:space="preserve">    b = </w:t>
-      </w:r>
-    </w:p>
-    <w:p>
-      <w:pPr>
-        <w:jc w:val="both"/>
-        <w:rPr>
-          <w:rFonts w:cstheme="minorHAnsi"/>
-        </w:rPr>
-      </w:pPr>
-      <w:r>
-        <w:rPr>
-          <w:rFonts w:cstheme="minorHAnsi"/>
-        </w:rPr>
-        <w:t xml:space="preserve">    3;</w:t>
-      </w:r>
-    </w:p>
-    <w:p>
-      <w:pPr>
-        <w:jc w:val="both"/>
-        <w:rPr>
-          <w:rFonts w:cstheme="minorHAnsi"/>
-        </w:rPr>
-      </w:pPr>
-      <w:r>
-        <w:rPr>
-          <w:rFonts w:cstheme="minorHAnsi"/>
-        </w:rPr>
-        <w:t>A</w:t>
-      </w:r>
-      <w:r>
-        <w:rPr>
-          <w:rFonts w:cstheme="minorHAnsi"/>
-        </w:rPr>
-        <w:t xml:space="preserve"> semicolon is inserted at the end of the first line, since the grammar rule didn’t match (i.e. it didn’t expect to encounter b immediately after a)</w:t>
-      </w:r>
-      <w:r>
-        <w:rPr>
-          <w:rFonts w:cstheme="minorHAnsi"/>
-        </w:rPr>
-        <w:t>.</w:t>
-      </w:r>
-    </w:p>
-    <w:p>
-      <w:pPr>
-        <w:jc w:val="both"/>
-        <w:rPr>
-          <w:rFonts w:cstheme="minorHAnsi"/>
-        </w:rPr>
-      </w:pPr>
-      <w:r>
-        <w:rPr>
-          <w:rFonts w:cstheme="minorHAnsi"/>
-        </w:rPr>
-        <w:t>Rule #2</w:t>
-      </w:r>
-    </w:p>
-    <w:p>
-      <w:pPr>
-        <w:jc w:val="both"/>
-        <w:rPr>
-          <w:rFonts w:cstheme="minorHAnsi"/>
-        </w:rPr>
-      </w:pPr>
-      <w:r>
-        <w:rPr>
-          <w:rFonts w:cstheme="minorHAnsi"/>
-        </w:rPr>
-        <w:t>If the program gets to the end of the input and there were no errors, but it's not a complete program, a semicolon will be added to the end. Which basically means a semicolon will be added at the end of the file if it's missing one.</w:t>
-      </w:r>
-    </w:p>
-    <w:p>
-      <w:pPr>
-        <w:jc w:val="both"/>
-        <w:rPr>
-          <w:rFonts w:cstheme="minorHAnsi"/>
-        </w:rPr>
-      </w:pPr>
-      <w:r>
-        <w:rPr>
-          <w:rFonts w:cstheme="minorHAnsi"/>
-        </w:rPr>
-        <w:t>Rule #3</w:t>
-      </w:r>
-    </w:p>
-    <w:p>
-      <w:pPr>
-        <w:jc w:val="both"/>
-        <w:rPr>
-          <w:rFonts w:cstheme="minorHAnsi"/>
-        </w:rPr>
-      </w:pPr>
-      <w:r>
-        <w:rPr>
-          <w:rFonts w:cstheme="minorHAnsi"/>
-        </w:rPr>
-        <w:t>There are certain places in the grammar where, if a line break appears, it terminates the statement unconditionally and it will add a semicolon. One example of this is return statements.</w:t>
-      </w:r>
-    </w:p>
-    <w:p>
-      <w:pPr>
-        <w:jc w:val="both"/>
-        <w:rPr>
-          <w:rFonts w:cstheme="minorHAnsi"/>
-        </w:rPr>
-      </w:pPr>
-      <w:r>
-        <w:rPr>
-          <w:rFonts w:cstheme="minorHAnsi"/>
-        </w:rPr>
-        <w:t>Expressions in a return statement should begin on same line</w:t>
-      </w:r>
-      <w:r>
-        <w:rPr>
-          <w:rFonts w:cstheme="minorHAnsi"/>
-        </w:rPr>
-        <w:t>!</w:t>
-      </w:r>
-    </w:p>
-    <w:p>
-      <w:pPr>
-        <w:jc w:val="both"/>
-        <w:rPr>
-          <w:rFonts w:cstheme="minorHAnsi"/>
-        </w:rPr>
-      </w:pPr>
-      <w:r>
-        <w:rPr>
-          <w:rFonts w:cstheme="minorHAnsi"/>
-        </w:rPr>
-        <w:t>If you put a line break where there shouldn't be one, ASI may jump in and assume a semicolon even if there shouldn't be one.</w:t>
-      </w:r>
-      <w:r>
-        <w:rPr>
-          <w:rFonts w:cstheme="minorHAnsi"/>
-        </w:rPr>
-        <w:t xml:space="preserve"> For this reason and also it is hard to debug without semi-colons </w:t>
-      </w:r>
-      <w:r>
-        <w:rPr>
-          <w:rFonts w:cstheme="minorHAnsi"/>
-        </w:rPr>
-        <w:t xml:space="preserve">it's probably good to </w:t>
-      </w:r>
-      <w:r>
-        <w:rPr>
-          <w:rFonts w:cstheme="minorHAnsi"/>
-        </w:rPr>
-        <w:t xml:space="preserve">use semi-colons or </w:t>
-      </w:r>
-      <w:r>
-        <w:rPr>
-          <w:rFonts w:cstheme="minorHAnsi"/>
-        </w:rPr>
-        <w:t>at least know what ASI is doing.</w:t>
-      </w:r>
-    </w:p>
-    <w:p>
-      <w:pPr>
-        <w:jc w:val="both"/>
-        <w:rPr>
-          <w:rFonts w:cstheme="minorHAnsi"/>
-        </w:rPr>
-      </w:pPr>
-      <w:r>
-        <w:rPr>
-          <w:rFonts w:cstheme="minorHAnsi"/>
-        </w:rPr>
-        <w:t>Here are a few cases where you don't need semicolons:</w:t>
-      </w:r>
-    </w:p>
-    <w:p>
-      <w:pPr>
-        <w:jc w:val="both"/>
-        <w:rPr>
-          <w:rFonts w:cstheme="minorHAnsi"/>
-        </w:rPr>
-      </w:pPr>
-      <w:r>
-        <w:rPr>
-          <w:rFonts w:cstheme="minorHAnsi"/>
-        </w:rPr>
-        <w:t>if (...) {...} else {...}</w:t>
-      </w:r>
-    </w:p>
-    <w:p>
-      <w:pPr>
-        <w:jc w:val="both"/>
-        <w:rPr>
-          <w:rFonts w:cstheme="minorHAnsi"/>
-        </w:rPr>
-      </w:pPr>
-      <w:r>
-        <w:rPr>
-          <w:rFonts w:cstheme="minorHAnsi"/>
-        </w:rPr>
-        <w:t>for (...) {...}</w:t>
-      </w:r>
-    </w:p>
-    <w:p>
-      <w:pPr>
-        <w:jc w:val="both"/>
-        <w:rPr>
-          <w:rFonts w:cstheme="minorHAnsi"/>
-        </w:rPr>
-      </w:pPr>
-      <w:r>
-        <w:rPr>
-          <w:rFonts w:cstheme="minorHAnsi"/>
-        </w:rPr>
-        <w:t>while (...) {...}</w:t>
-      </w:r>
-    </w:p>
-    <w:p>
-      <w:pPr>
-        <w:jc w:val="both"/>
-        <w:rPr>
-          <w:rFonts w:cstheme="minorHAnsi"/>
-        </w:rPr>
-      </w:pPr>
-      <w:r>
-        <w:rPr>
-          <w:rFonts w:cstheme="minorHAnsi"/>
-        </w:rPr>
-        <w:t>Note: You do need one after: do{...} while (...);</w:t>
-      </w:r>
+        <w:t>Primary Expressions:</w:t>
+      </w:r>
+    </w:p>
+    <w:p>
+      <w:pPr>
+        <w:jc w:val="both"/>
+        <w:rPr>
+          <w:rFonts w:cstheme="minorHAnsi"/>
+        </w:rPr>
+      </w:pPr>
+      <w:r>
+        <w:rPr>
+          <w:rFonts w:cstheme="minorHAnsi"/>
+        </w:rPr>
+        <w:t>Primary expressions refer to stand alone expressions such as literal values, certain keywords and variable values.</w:t>
+      </w:r>
+    </w:p>
+    <w:p>
+      <w:pPr>
+        <w:jc w:val="both"/>
+        <w:rPr>
+          <w:rFonts w:cstheme="minorHAnsi"/>
+        </w:rPr>
+      </w:pPr>
+      <w:r>
+        <w:rPr>
+          <w:rFonts w:cstheme="minorHAnsi"/>
+        </w:rPr>
+        <w:t>Assignment Expressions:</w:t>
+      </w:r>
+    </w:p>
+    <w:p>
+      <w:pPr>
+        <w:jc w:val="both"/>
+        <w:rPr>
+          <w:rFonts w:cstheme="minorHAnsi"/>
+        </w:rPr>
+      </w:pPr>
+      <w:r>
+        <w:rPr>
+          <w:rFonts w:cstheme="minorHAnsi"/>
+        </w:rPr>
+        <w:t>When expressions use the = operator to assign a value to a variable, it is called an assignment expression.</w:t>
+      </w:r>
+    </w:p>
+    <w:p>
+      <w:pPr>
+        <w:jc w:val="both"/>
+        <w:rPr>
+          <w:rFonts w:cstheme="minorHAnsi"/>
+        </w:rPr>
+      </w:pPr>
+    </w:p>
+    <w:p>
+      <w:pPr>
+        <w:jc w:val="both"/>
+        <w:rPr>
+          <w:rFonts w:cstheme="minorHAnsi"/>
+        </w:rPr>
+      </w:pPr>
+      <w:r>
+        <w:rPr>
+          <w:rFonts w:cstheme="minorHAnsi"/>
+        </w:rPr>
+        <w:t>Statements in JavaScript can be classified into the following categories</w:t>
+      </w:r>
+      <w:r>
+        <w:rPr>
+          <w:rFonts w:cstheme="minorHAnsi"/>
+        </w:rPr>
+        <w:t>:</w:t>
+      </w:r>
+    </w:p>
+    <w:p>
+      <w:pPr>
+        <w:jc w:val="both"/>
+        <w:rPr>
+          <w:rFonts w:cstheme="minorHAnsi"/>
+        </w:rPr>
+      </w:pPr>
+      <w:r>
+        <w:rPr>
+          <w:rFonts w:cstheme="minorHAnsi"/>
+        </w:rPr>
+        <w:t>Declaration Statements:</w:t>
+      </w:r>
+    </w:p>
+    <w:p>
+      <w:pPr>
+        <w:jc w:val="both"/>
+        <w:rPr>
+          <w:rFonts w:cstheme="minorHAnsi"/>
+        </w:rPr>
+      </w:pPr>
+      <w:r>
+        <w:rPr>
+          <w:rFonts w:cstheme="minorHAnsi"/>
+        </w:rPr>
+        <w:t xml:space="preserve">Such type of statements </w:t>
+      </w:r>
+      <w:r>
+        <w:rPr>
+          <w:rFonts w:cstheme="minorHAnsi"/>
+        </w:rPr>
+        <w:t>create</w:t>
+      </w:r>
+      <w:r>
+        <w:rPr>
+          <w:rFonts w:cstheme="minorHAnsi"/>
+        </w:rPr>
+        <w:t>s</w:t>
+      </w:r>
+      <w:r>
+        <w:rPr>
+          <w:rFonts w:cstheme="minorHAnsi"/>
+        </w:rPr>
+        <w:t xml:space="preserve"> variables and functions by using the var and function statements respectively.</w:t>
+      </w:r>
+    </w:p>
+    <w:p>
+      <w:pPr>
+        <w:jc w:val="both"/>
+        <w:rPr>
+          <w:rFonts w:cstheme="minorHAnsi"/>
+        </w:rPr>
+      </w:pPr>
+      <w:r>
+        <w:rPr>
+          <w:rFonts w:cstheme="minorHAnsi"/>
+        </w:rPr>
+        <w:t>Expression Statements:</w:t>
+      </w:r>
+    </w:p>
+    <w:p>
+      <w:pPr>
+        <w:jc w:val="both"/>
+        <w:rPr>
+          <w:rFonts w:cstheme="minorHAnsi"/>
+        </w:rPr>
+      </w:pPr>
+      <w:r>
+        <w:rPr>
+          <w:rFonts w:cstheme="minorHAnsi"/>
+        </w:rPr>
+        <w:t>Wherever JavaScript expects a statement, you can also write an expression. Such statements are referred to as expression statements. But the reverse does not hold. You cannot use a statement in the place of an expression.</w:t>
+      </w:r>
+    </w:p>
+    <w:p>
+      <w:pPr>
+        <w:jc w:val="both"/>
+        <w:rPr>
+          <w:rFonts w:cstheme="minorHAnsi"/>
+        </w:rPr>
+      </w:pPr>
+      <w:r>
+        <w:rPr>
+          <w:rFonts w:cstheme="minorHAnsi"/>
+        </w:rPr>
+        <w:t>Conditional Statements:</w:t>
+      </w:r>
+    </w:p>
+    <w:p>
+      <w:pPr>
+        <w:jc w:val="both"/>
+        <w:rPr>
+          <w:rFonts w:cstheme="minorHAnsi"/>
+        </w:rPr>
+      </w:pPr>
+      <w:r>
+        <w:rPr>
+          <w:rFonts w:cstheme="minorHAnsi"/>
+        </w:rPr>
+        <w:t>Conditional statements execute statements based on the value of an expression.</w:t>
+      </w:r>
+    </w:p>
+    <w:p>
+      <w:pPr>
+        <w:jc w:val="both"/>
+        <w:rPr>
+          <w:rFonts w:cstheme="minorHAnsi"/>
+        </w:rPr>
+      </w:pPr>
+      <w:r>
+        <w:rPr>
+          <w:rFonts w:cstheme="minorHAnsi"/>
+        </w:rPr>
+        <w:t>Function expression versus function declaration</w:t>
+      </w:r>
+    </w:p>
+    <w:p>
+      <w:pPr>
+        <w:jc w:val="both"/>
+        <w:rPr>
+          <w:rFonts w:cstheme="minorHAnsi"/>
+        </w:rPr>
+      </w:pPr>
+      <w:r>
+        <w:rPr>
+          <w:rFonts w:cstheme="minorHAnsi"/>
+        </w:rPr>
+        <w:t>F</w:t>
+      </w:r>
+      <w:r>
+        <w:rPr>
+          <w:rFonts w:cstheme="minorHAnsi"/>
+        </w:rPr>
+        <w:t>unction declaration (function statement) defines a function with the specified parameters.</w:t>
+      </w:r>
+    </w:p>
+    <w:p>
+      <w:pPr>
+        <w:jc w:val="both"/>
+        <w:rPr>
+          <w:rFonts w:cstheme="minorHAnsi"/>
+        </w:rPr>
+      </w:pPr>
+      <w:r>
+        <w:rPr>
+          <w:rFonts w:cstheme="minorHAnsi"/>
+        </w:rPr>
+        <w:t>F</w:t>
+      </w:r>
+      <w:r>
+        <w:rPr>
+          <w:rFonts w:cstheme="minorHAnsi"/>
+        </w:rPr>
+        <w:t>unction declarations are statements as they perform the action of creating a variable whose value is that of the function.</w:t>
+      </w:r>
+    </w:p>
+    <w:p>
+      <w:pPr>
+        <w:jc w:val="both"/>
+        <w:rPr>
+          <w:rFonts w:cstheme="minorHAnsi"/>
+        </w:rPr>
+      </w:pPr>
+      <w:r>
+        <w:rPr>
+          <w:rFonts w:cstheme="minorHAnsi"/>
+        </w:rPr>
+        <w:lastRenderedPageBreak/>
+        <w:t>F</w:t>
+      </w:r>
+      <w:r>
+        <w:rPr>
+          <w:rFonts w:cstheme="minorHAnsi"/>
+        </w:rPr>
+        <w:t>unction declarations are hoisted to the top of the code unlike function expressions. Function declarations must always be named and cannot be anonymous.</w:t>
+      </w:r>
+      <w:r>
+        <w:t xml:space="preserve"> </w:t>
+      </w:r>
+      <w:r>
+        <w:rPr>
+          <w:rFonts w:cstheme="minorHAnsi"/>
+        </w:rPr>
+        <w:t>Furthermore, only a function expression can be immediately invoked, but not a function declaration.</w:t>
+      </w:r>
+    </w:p>
+    <w:p>
+      <w:pPr>
+        <w:jc w:val="both"/>
+        <w:rPr>
+          <w:rFonts w:cstheme="minorHAnsi"/>
+        </w:rPr>
+      </w:pPr>
+      <w:r>
+        <w:rPr>
+          <w:rFonts w:cstheme="minorHAnsi"/>
+        </w:rPr>
+        <w:t>Function declarations in JavaScript are hoisted to the top of the enclosing function or global scope.</w:t>
+      </w:r>
+      <w:r>
+        <w:rPr>
+          <w:rFonts w:cstheme="minorHAnsi"/>
+        </w:rPr>
+        <w:t xml:space="preserve"> This doesn’t apply for function expressions.</w:t>
+      </w:r>
+    </w:p>
+    <w:p>
+      <w:pPr>
+        <w:jc w:val="both"/>
+        <w:rPr>
+          <w:rFonts w:cstheme="minorHAnsi"/>
+        </w:rPr>
+      </w:pPr>
+    </w:p>
+    <w:p>
+      <w:pPr>
+        <w:jc w:val="both"/>
+        <w:rPr>
+          <w:rFonts w:cstheme="minorHAnsi"/>
+        </w:rPr>
+      </w:pPr>
     </w:p>
     <w:sectPr>
       <w:pgSz w:w="12240" w:h="15840"/>

</xml_diff>